<commit_message>
added new functions to fill the template with
</commit_message>
<xml_diff>
--- a/src/output.docx
+++ b/src/output.docx
@@ -143,7 +143,7 @@
                 <w:u w:val="single"/>
               </w:rPr>
               <w:br/>
-              <w:t>P1 [INC00XXX] Incident Update Notification</w:t>
+              <w:t>P3 INC1435204 Incident Initial Notification</w:t>
               <w:br/>
             </w:r>
           </w:p>
@@ -171,9 +171,6 @@
             </w:tcMar>
             <w:vAlign w:val="center"/>
             <w:hideMark/>
-            <w:shd w:fill="FF0000"/>
-            <w:shd w:fill="FFC000"/>
-            <w:shd w:fill="FF0000"/>
           </w:tcPr>
           <w:p>
             <w:pPr>
@@ -239,21 +236,11 @@
             <w:hideMark/>
           </w:tcPr>
           <w:p>
-            <w:pPr>
-              <w:spacing w:line="276" w:lineRule="auto"/>
-              <w:rPr>
-                <w:rFonts w:eastAsia="Times New Roman" w:cs="Calibri"/>
-                <w:sz w:val="24"/>
-                <w:szCs w:val="24"/>
-              </w:rPr>
-            </w:pPr>
-            <w:r>
-              <w:rPr>
-                <w:rFonts w:eastAsia="Times New Roman" w:cs="Calibri"/>
-                <w:sz w:val="24"/>
-                <w:szCs w:val="24"/>
-              </w:rPr>
-              <w:t>XXX</w:t>
+            <w:r>
+              <w:rPr>
+                <w:sz w:val="24"/>
+              </w:rPr>
+              <w:t>INC1435204</w:t>
             </w:r>
           </w:p>
         </w:tc>
@@ -280,9 +267,6 @@
             </w:tcMar>
             <w:vAlign w:val="center"/>
             <w:hideMark/>
-            <w:shd w:fill="FF0000"/>
-            <w:shd w:fill="FFC000"/>
-            <w:shd w:fill="FF0000"/>
           </w:tcPr>
           <w:p>
             <w:pPr>
@@ -348,21 +332,11 @@
             <w:hideMark/>
           </w:tcPr>
           <w:p>
-            <w:pPr>
-              <w:spacing w:line="276" w:lineRule="auto"/>
-              <w:rPr>
-                <w:rFonts w:eastAsia="Times New Roman" w:cs="Calibri"/>
-                <w:sz w:val="24"/>
-                <w:szCs w:val="24"/>
-              </w:rPr>
-            </w:pPr>
-            <w:r>
-              <w:rPr>
-                <w:rFonts w:eastAsia="Times New Roman" w:cs="Calibri"/>
-                <w:sz w:val="24"/>
-                <w:szCs w:val="24"/>
-              </w:rPr>
-              <w:t>XXX</w:t>
+            <w:r>
+              <w:rPr>
+                <w:sz w:val="24"/>
+              </w:rPr>
+              <w:t>2019-08-13 11:44:12</w:t>
             </w:r>
           </w:p>
         </w:tc>
@@ -389,9 +363,6 @@
             </w:tcMar>
             <w:vAlign w:val="center"/>
             <w:hideMark/>
-            <w:shd w:fill="FF0000"/>
-            <w:shd w:fill="FFC000"/>
-            <w:shd w:fill="FF0000"/>
           </w:tcPr>
           <w:p>
             <w:pPr>
@@ -456,34 +427,79 @@
             <w:hideMark/>
           </w:tcPr>
           <w:p>
+            <w:r>
+              <w:rPr>
+                <w:sz w:val="24"/>
+              </w:rPr>
+              <w:t>P3</w:t>
+            </w:r>
+          </w:p>
+        </w:tc>
+        <w:tc>
+          <w:tcPr>
+            <w:tcW w:w="1710" w:type="dxa"/>
+            <w:tcBorders>
+              <w:top w:val="nil"/>
+              <w:left w:val="nil"/>
+              <w:bottom w:val="single" w:sz="8" w:space="0" w:color="auto"/>
+              <w:right w:val="single" w:sz="8" w:space="0" w:color="auto"/>
+            </w:tcBorders>
+            <w:shd w:val="clear" w:color="auto" w:fill="FF0000"/>
+            <w:tcMar>
+              <w:top w:w="0" w:type="dxa"/>
+              <w:left w:w="113" w:type="dxa"/>
+              <w:bottom w:w="0" w:type="dxa"/>
+              <w:right w:w="0" w:type="dxa"/>
+            </w:tcMar>
+            <w:vAlign w:val="center"/>
+            <w:hideMark/>
+          </w:tcPr>
+          <w:p>
             <w:pPr>
               <w:spacing w:line="276" w:lineRule="auto"/>
               <w:rPr>
                 <w:rFonts w:eastAsia="Calibri" w:cs="Calibri"/>
-                <w:sz w:val="24"/>
-                <w:szCs w:val="24"/>
+                <w:b/>
+                <w:sz w:val="24"/>
+                <w:szCs w:val="24"/>
+                <w14:shadow w14:blurRad="50800" w14:dist="38100" w14:dir="2700000" w14:sx="100000" w14:sy="100000" w14:kx="0" w14:ky="0" w14:algn="tl">
+                  <w14:srgbClr w14:val="000000">
+                    <w14:alpha w14:val="60000"/>
+                  </w14:srgbClr>
+                </w14:shadow>
               </w:rPr>
             </w:pPr>
             <w:r>
               <w:rPr>
                 <w:rFonts w:eastAsia="Calibri" w:cs="Calibri"/>
-                <w:sz w:val="24"/>
-                <w:szCs w:val="24"/>
-              </w:rPr>
-              <w:t>P1</w:t>
-            </w:r>
-          </w:p>
-        </w:tc>
-        <w:tc>
-          <w:tcPr>
-            <w:tcW w:w="1710" w:type="dxa"/>
+                <w:b/>
+                <w:bCs/>
+                <w:sz w:val="24"/>
+                <w:szCs w:val="24"/>
+                <w14:shadow w14:blurRad="50800" w14:dist="38100" w14:dir="2700000" w14:sx="100000" w14:sy="100000" w14:kx="0" w14:ky="0" w14:algn="tl">
+                  <w14:srgbClr w14:val="000000">
+                    <w14:alpha w14:val="60000"/>
+                  </w14:srgbClr>
+                </w14:shadow>
+                <w14:textFill>
+                  <w14:solidFill>
+                    <w14:srgbClr w14:val="FFFFFF"/>
+                  </w14:solidFill>
+                </w14:textFill>
+              </w:rPr>
+              <w:t>Status</w:t>
+            </w:r>
+          </w:p>
+        </w:tc>
+        <w:tc>
+          <w:tcPr>
+            <w:tcW w:w="2311" w:type="dxa"/>
             <w:tcBorders>
               <w:top w:val="nil"/>
               <w:left w:val="nil"/>
               <w:bottom w:val="single" w:sz="8" w:space="0" w:color="auto"/>
               <w:right w:val="single" w:sz="8" w:space="0" w:color="auto"/>
             </w:tcBorders>
-            <w:shd w:val="clear" w:color="auto" w:fill="FF0000"/>
             <w:tcMar>
               <w:top w:w="0" w:type="dxa"/>
               <w:left w:w="113" w:type="dxa"/>
@@ -492,81 +508,13 @@
             </w:tcMar>
             <w:vAlign w:val="center"/>
             <w:hideMark/>
-            <w:shd w:fill="FF0000"/>
-            <w:shd w:fill="FFC000"/>
-            <w:shd w:fill="FF0000"/>
-          </w:tcPr>
-          <w:p>
-            <w:pPr>
-              <w:spacing w:line="276" w:lineRule="auto"/>
-              <w:rPr>
-                <w:rFonts w:eastAsia="Calibri" w:cs="Calibri"/>
-                <w:b/>
-                <w:sz w:val="24"/>
-                <w:szCs w:val="24"/>
-                <w14:shadow w14:blurRad="50800" w14:dist="38100" w14:dir="2700000" w14:sx="100000" w14:sy="100000" w14:kx="0" w14:ky="0" w14:algn="tl">
-                  <w14:srgbClr w14:val="000000">
-                    <w14:alpha w14:val="60000"/>
-                  </w14:srgbClr>
-                </w14:shadow>
-              </w:rPr>
-            </w:pPr>
-            <w:r>
-              <w:rPr>
-                <w:rFonts w:eastAsia="Calibri" w:cs="Calibri"/>
-                <w:b/>
-                <w:bCs/>
-                <w:sz w:val="24"/>
-                <w:szCs w:val="24"/>
-                <w14:shadow w14:blurRad="50800" w14:dist="38100" w14:dir="2700000" w14:sx="100000" w14:sy="100000" w14:kx="0" w14:ky="0" w14:algn="tl">
-                  <w14:srgbClr w14:val="000000">
-                    <w14:alpha w14:val="60000"/>
-                  </w14:srgbClr>
-                </w14:shadow>
-                <w14:textFill>
-                  <w14:solidFill>
-                    <w14:srgbClr w14:val="FFFFFF"/>
-                  </w14:solidFill>
-                </w14:textFill>
-              </w:rPr>
-              <w:t>Status</w:t>
-            </w:r>
-          </w:p>
-        </w:tc>
-        <w:tc>
-          <w:tcPr>
-            <w:tcW w:w="2311" w:type="dxa"/>
-            <w:tcBorders>
-              <w:top w:val="nil"/>
-              <w:left w:val="nil"/>
-              <w:bottom w:val="single" w:sz="8" w:space="0" w:color="auto"/>
-              <w:right w:val="single" w:sz="8" w:space="0" w:color="auto"/>
-            </w:tcBorders>
-            <w:tcMar>
-              <w:top w:w="0" w:type="dxa"/>
-              <w:left w:w="113" w:type="dxa"/>
-              <w:bottom w:w="0" w:type="dxa"/>
-              <w:right w:w="0" w:type="dxa"/>
-            </w:tcMar>
-            <w:vAlign w:val="center"/>
-            <w:hideMark/>
-          </w:tcPr>
-          <w:p>
-            <w:pPr>
-              <w:spacing w:line="276" w:lineRule="auto"/>
-              <w:rPr>
-                <w:rFonts w:eastAsia="Times New Roman" w:cs="Calibri"/>
-                <w:sz w:val="24"/>
-                <w:szCs w:val="24"/>
-              </w:rPr>
-            </w:pPr>
-            <w:r>
-              <w:rPr>
-                <w:rFonts w:eastAsia="Times New Roman" w:cs="Calibri"/>
-                <w:sz w:val="24"/>
-                <w:szCs w:val="24"/>
-              </w:rPr>
-              <w:t>XXX</w:t>
+          </w:tcPr>
+          <w:p>
+            <w:r>
+              <w:rPr>
+                <w:sz w:val="24"/>
+              </w:rPr>
+              <w:t>Work in Progress</w:t>
             </w:r>
           </w:p>
         </w:tc>
@@ -593,9 +541,6 @@
             </w:tcMar>
             <w:vAlign w:val="center"/>
             <w:hideMark/>
-            <w:shd w:fill="FF0000"/>
-            <w:shd w:fill="FFC000"/>
-            <w:shd w:fill="FF0000"/>
           </w:tcPr>
           <w:p>
             <w:pPr>
@@ -661,21 +606,11 @@
             <w:hideMark/>
           </w:tcPr>
           <w:p>
-            <w:pPr>
-              <w:spacing w:line="276" w:lineRule="auto"/>
-              <w:rPr>
-                <w:rFonts w:eastAsia="Times New Roman" w:cs="Calibri"/>
-                <w:sz w:val="24"/>
-                <w:szCs w:val="24"/>
-              </w:rPr>
-            </w:pPr>
-            <w:r>
-              <w:rPr>
-                <w:rFonts w:eastAsia="Times New Roman" w:cs="Calibri"/>
-                <w:sz w:val="24"/>
-                <w:szCs w:val="24"/>
-              </w:rPr>
-              <w:t>XXX</w:t>
+            <w:r>
+              <w:rPr>
+                <w:sz w:val="24"/>
+              </w:rPr>
+              <w:t>NOT_CRITICAL : eqx-qat-f1schp -&gt; **INFRA** The drive F is Unreachable</w:t>
             </w:r>
           </w:p>
         </w:tc>
@@ -702,9 +637,6 @@
             </w:tcMar>
             <w:vAlign w:val="center"/>
             <w:hideMark/>
-            <w:shd w:fill="FF0000"/>
-            <w:shd w:fill="FFC000"/>
-            <w:shd w:fill="FF0000"/>
           </w:tcPr>
           <w:p>
             <w:pPr>
@@ -770,21 +702,10 @@
             <w:hideMark/>
           </w:tcPr>
           <w:p>
-            <w:pPr>
-              <w:spacing w:line="276" w:lineRule="auto"/>
-              <w:rPr>
-                <w:rFonts w:eastAsia="Times New Roman" w:cs="Calibri"/>
-                <w:sz w:val="24"/>
-                <w:szCs w:val="24"/>
-              </w:rPr>
-            </w:pPr>
-            <w:r>
-              <w:rPr>
-                <w:rFonts w:eastAsia="Times New Roman" w:cs="Calibri"/>
-                <w:sz w:val="24"/>
-                <w:szCs w:val="24"/>
-              </w:rPr>
-              <w:t>XXX</w:t>
+            <w:r>
+              <w:rPr>
+                <w:sz w:val="24"/>
+              </w:rPr>
             </w:r>
           </w:p>
         </w:tc>
@@ -811,9 +732,6 @@
             </w:tcMar>
             <w:vAlign w:val="center"/>
             <w:hideMark/>
-            <w:shd w:fill="FF0000"/>
-            <w:shd w:fill="FFC000"/>
-            <w:shd w:fill="FF0000"/>
           </w:tcPr>
           <w:p>
             <w:pPr>
@@ -899,34 +817,79 @@
             <w:hideMark/>
           </w:tcPr>
           <w:p>
+            <w:r>
+              <w:rPr>
+                <w:sz w:val="24"/>
+              </w:rPr>
+              <w:t>Application</w:t>
+            </w:r>
+          </w:p>
+        </w:tc>
+        <w:tc>
+          <w:tcPr>
+            <w:tcW w:w="1710" w:type="dxa"/>
+            <w:tcBorders>
+              <w:top w:val="nil"/>
+              <w:left w:val="nil"/>
+              <w:bottom w:val="single" w:sz="8" w:space="0" w:color="auto"/>
+              <w:right w:val="single" w:sz="8" w:space="0" w:color="auto"/>
+            </w:tcBorders>
+            <w:shd w:val="clear" w:color="auto" w:fill="FF0000"/>
+            <w:tcMar>
+              <w:top w:w="0" w:type="dxa"/>
+              <w:left w:w="113" w:type="dxa"/>
+              <w:bottom w:w="0" w:type="dxa"/>
+              <w:right w:w="0" w:type="dxa"/>
+            </w:tcMar>
+            <w:vAlign w:val="center"/>
+            <w:hideMark/>
+          </w:tcPr>
+          <w:p>
             <w:pPr>
               <w:spacing w:line="276" w:lineRule="auto"/>
               <w:rPr>
-                <w:rFonts w:eastAsia="Times New Roman" w:cs="Calibri"/>
-                <w:sz w:val="24"/>
-                <w:szCs w:val="24"/>
+                <w:rFonts w:eastAsia="Calibri" w:cs="Calibri"/>
+                <w:b/>
+                <w:sz w:val="24"/>
+                <w:szCs w:val="24"/>
+                <w14:shadow w14:blurRad="50800" w14:dist="38100" w14:dir="2700000" w14:sx="100000" w14:sy="100000" w14:kx="0" w14:ky="0" w14:algn="tl">
+                  <w14:srgbClr w14:val="000000">
+                    <w14:alpha w14:val="60000"/>
+                  </w14:srgbClr>
+                </w14:shadow>
               </w:rPr>
             </w:pPr>
             <w:r>
               <w:rPr>
-                <w:rFonts w:eastAsia="Times New Roman" w:cs="Calibri"/>
-                <w:sz w:val="24"/>
-                <w:szCs w:val="24"/>
-              </w:rPr>
-              <w:t>XXX</w:t>
-            </w:r>
-          </w:p>
-        </w:tc>
-        <w:tc>
-          <w:tcPr>
-            <w:tcW w:w="1710" w:type="dxa"/>
+                <w:rFonts w:eastAsia="Calibri" w:cs="Calibri"/>
+                <w:b/>
+                <w:bCs/>
+                <w:sz w:val="24"/>
+                <w:szCs w:val="24"/>
+                <w14:shadow w14:blurRad="50800" w14:dist="38100" w14:dir="2700000" w14:sx="100000" w14:sy="100000" w14:kx="0" w14:ky="0" w14:algn="tl">
+                  <w14:srgbClr w14:val="000000">
+                    <w14:alpha w14:val="60000"/>
+                  </w14:srgbClr>
+                </w14:shadow>
+                <w14:textFill>
+                  <w14:solidFill>
+                    <w14:srgbClr w14:val="FFFFFF"/>
+                  </w14:solidFill>
+                </w14:textFill>
+              </w:rPr>
+              <w:t>CI Impact</w:t>
+            </w:r>
+          </w:p>
+        </w:tc>
+        <w:tc>
+          <w:tcPr>
+            <w:tcW w:w="2311" w:type="dxa"/>
             <w:tcBorders>
               <w:top w:val="nil"/>
               <w:left w:val="nil"/>
               <w:bottom w:val="single" w:sz="8" w:space="0" w:color="auto"/>
               <w:right w:val="single" w:sz="8" w:space="0" w:color="auto"/>
             </w:tcBorders>
-            <w:shd w:val="clear" w:color="auto" w:fill="FF0000"/>
             <w:tcMar>
               <w:top w:w="0" w:type="dxa"/>
               <w:left w:w="113" w:type="dxa"/>
@@ -935,81 +898,13 @@
             </w:tcMar>
             <w:vAlign w:val="center"/>
             <w:hideMark/>
-            <w:shd w:fill="FF0000"/>
-            <w:shd w:fill="FFC000"/>
-            <w:shd w:fill="FF0000"/>
-          </w:tcPr>
-          <w:p>
-            <w:pPr>
-              <w:spacing w:line="276" w:lineRule="auto"/>
-              <w:rPr>
-                <w:rFonts w:eastAsia="Calibri" w:cs="Calibri"/>
-                <w:b/>
-                <w:sz w:val="24"/>
-                <w:szCs w:val="24"/>
-                <w14:shadow w14:blurRad="50800" w14:dist="38100" w14:dir="2700000" w14:sx="100000" w14:sy="100000" w14:kx="0" w14:ky="0" w14:algn="tl">
-                  <w14:srgbClr w14:val="000000">
-                    <w14:alpha w14:val="60000"/>
-                  </w14:srgbClr>
-                </w14:shadow>
-              </w:rPr>
-            </w:pPr>
-            <w:r>
-              <w:rPr>
-                <w:rFonts w:eastAsia="Calibri" w:cs="Calibri"/>
-                <w:b/>
-                <w:bCs/>
-                <w:sz w:val="24"/>
-                <w:szCs w:val="24"/>
-                <w14:shadow w14:blurRad="50800" w14:dist="38100" w14:dir="2700000" w14:sx="100000" w14:sy="100000" w14:kx="0" w14:ky="0" w14:algn="tl">
-                  <w14:srgbClr w14:val="000000">
-                    <w14:alpha w14:val="60000"/>
-                  </w14:srgbClr>
-                </w14:shadow>
-                <w14:textFill>
-                  <w14:solidFill>
-                    <w14:srgbClr w14:val="FFFFFF"/>
-                  </w14:solidFill>
-                </w14:textFill>
-              </w:rPr>
-              <w:t>CI Impact</w:t>
-            </w:r>
-          </w:p>
-        </w:tc>
-        <w:tc>
-          <w:tcPr>
-            <w:tcW w:w="2311" w:type="dxa"/>
-            <w:tcBorders>
-              <w:top w:val="nil"/>
-              <w:left w:val="nil"/>
-              <w:bottom w:val="single" w:sz="8" w:space="0" w:color="auto"/>
-              <w:right w:val="single" w:sz="8" w:space="0" w:color="auto"/>
-            </w:tcBorders>
-            <w:tcMar>
-              <w:top w:w="0" w:type="dxa"/>
-              <w:left w:w="113" w:type="dxa"/>
-              <w:bottom w:w="0" w:type="dxa"/>
-              <w:right w:w="0" w:type="dxa"/>
-            </w:tcMar>
-            <w:vAlign w:val="center"/>
-            <w:hideMark/>
-          </w:tcPr>
-          <w:p>
-            <w:pPr>
-              <w:spacing w:line="276" w:lineRule="auto"/>
-              <w:rPr>
-                <w:rFonts w:eastAsia="Times New Roman" w:cs="Calibri"/>
-                <w:sz w:val="24"/>
-                <w:szCs w:val="24"/>
-              </w:rPr>
-            </w:pPr>
-            <w:r>
-              <w:rPr>
-                <w:rFonts w:eastAsia="Times New Roman" w:cs="Calibri"/>
-                <w:sz w:val="24"/>
-                <w:szCs w:val="24"/>
-              </w:rPr>
-              <w:t>XXX</w:t>
+          </w:tcPr>
+          <w:p>
+            <w:r>
+              <w:rPr>
+                <w:sz w:val="24"/>
+              </w:rPr>
+              <w:t>Application</w:t>
             </w:r>
           </w:p>
         </w:tc>
@@ -1036,9 +931,6 @@
             </w:tcMar>
             <w:vAlign w:val="center"/>
             <w:hideMark/>
-            <w:shd w:fill="FF0000"/>
-            <w:shd w:fill="FFC000"/>
-            <w:shd w:fill="FF0000"/>
           </w:tcPr>
           <w:p>
             <w:pPr>
@@ -1104,21 +996,11 @@
             <w:hideMark/>
           </w:tcPr>
           <w:p>
-            <w:pPr>
-              <w:spacing w:line="276" w:lineRule="auto"/>
-              <w:rPr>
-                <w:rFonts w:eastAsia="Times New Roman" w:cs="Calibri"/>
-                <w:sz w:val="24"/>
-                <w:szCs w:val="24"/>
-              </w:rPr>
-            </w:pPr>
-            <w:r>
-              <w:rPr>
-                <w:rFonts w:eastAsia="Times New Roman" w:cs="Calibri"/>
-                <w:sz w:val="24"/>
-                <w:szCs w:val="24"/>
-              </w:rPr>
-              <w:t>XXX</w:t>
+            <w:r>
+              <w:rPr>
+                <w:sz w:val="24"/>
+              </w:rPr>
+              <w:t>5</w:t>
             </w:r>
           </w:p>
         </w:tc>
@@ -1145,9 +1027,6 @@
             </w:tcMar>
             <w:vAlign w:val="center"/>
             <w:hideMark/>
-            <w:shd w:fill="FF0000"/>
-            <w:shd w:fill="FFC000"/>
-            <w:shd w:fill="FF0000"/>
           </w:tcPr>
           <w:p>
             <w:pPr>
@@ -1254,9 +1133,6 @@
             </w:tcMar>
             <w:vAlign w:val="center"/>
             <w:hideMark/>
-            <w:shd w:fill="FF0000"/>
-            <w:shd w:fill="FFC000"/>
-            <w:shd w:fill="FF0000"/>
           </w:tcPr>
           <w:p>
             <w:pPr>
@@ -1322,21 +1198,10 @@
             <w:hideMark/>
           </w:tcPr>
           <w:p>
-            <w:pPr>
-              <w:spacing w:line="276" w:lineRule="auto"/>
-              <w:rPr>
-                <w:rFonts w:eastAsia="Times New Roman" w:cs="Calibri"/>
-                <w:sz w:val="24"/>
-                <w:szCs w:val="24"/>
-              </w:rPr>
-            </w:pPr>
-            <w:r>
-              <w:rPr>
-                <w:rFonts w:eastAsia="Times New Roman" w:cs="Calibri"/>
-                <w:sz w:val="24"/>
-                <w:szCs w:val="24"/>
-              </w:rPr>
-              <w:t>XXX</w:t>
+            <w:r>
+              <w:rPr>
+                <w:sz w:val="24"/>
+              </w:rPr>
             </w:r>
           </w:p>
         </w:tc>
@@ -1363,9 +1228,6 @@
             </w:tcMar>
             <w:vAlign w:val="center"/>
             <w:hideMark/>
-            <w:shd w:fill="FF0000"/>
-            <w:shd w:fill="FFC000"/>
-            <w:shd w:fill="FF0000"/>
           </w:tcPr>
           <w:p>
             <w:pPr>
@@ -1429,34 +1291,79 @@
             <w:hideMark/>
           </w:tcPr>
           <w:p>
+            <w:r>
+              <w:rPr>
+                <w:sz w:val="24"/>
+              </w:rPr>
+              <w:t>Jan Sobczak</w:t>
+            </w:r>
+          </w:p>
+        </w:tc>
+        <w:tc>
+          <w:tcPr>
+            <w:tcW w:w="1710" w:type="dxa"/>
+            <w:tcBorders>
+              <w:top w:val="nil"/>
+              <w:left w:val="nil"/>
+              <w:bottom w:val="single" w:sz="8" w:space="0" w:color="auto"/>
+              <w:right w:val="single" w:sz="8" w:space="0" w:color="auto"/>
+            </w:tcBorders>
+            <w:shd w:val="clear" w:color="auto" w:fill="FF0000"/>
+            <w:tcMar>
+              <w:top w:w="0" w:type="dxa"/>
+              <w:left w:w="113" w:type="dxa"/>
+              <w:bottom w:w="0" w:type="dxa"/>
+              <w:right w:w="0" w:type="dxa"/>
+            </w:tcMar>
+            <w:vAlign w:val="center"/>
+            <w:hideMark/>
+          </w:tcPr>
+          <w:p>
             <w:pPr>
               <w:spacing w:line="276" w:lineRule="auto"/>
               <w:rPr>
-                <w:rFonts w:eastAsia="Times New Roman" w:cs="Calibri"/>
-                <w:sz w:val="24"/>
-                <w:szCs w:val="24"/>
+                <w:rFonts w:eastAsia="Calibri" w:cs="Calibri"/>
+                <w:b/>
+                <w:sz w:val="24"/>
+                <w:szCs w:val="24"/>
+                <w14:shadow w14:blurRad="50800" w14:dist="38100" w14:dir="2700000" w14:sx="100000" w14:sy="100000" w14:kx="0" w14:ky="0" w14:algn="tl">
+                  <w14:srgbClr w14:val="000000">
+                    <w14:alpha w14:val="60000"/>
+                  </w14:srgbClr>
+                </w14:shadow>
               </w:rPr>
             </w:pPr>
             <w:r>
               <w:rPr>
-                <w:rFonts w:eastAsia="Times New Roman" w:cs="Calibri"/>
-                <w:sz w:val="24"/>
-                <w:szCs w:val="24"/>
-              </w:rPr>
-              <w:t>XXX</w:t>
-            </w:r>
-          </w:p>
-        </w:tc>
-        <w:tc>
-          <w:tcPr>
-            <w:tcW w:w="1710" w:type="dxa"/>
+                <w:rFonts w:eastAsia="Calibri" w:cs="Calibri"/>
+                <w:b/>
+                <w:bCs/>
+                <w:sz w:val="24"/>
+                <w:szCs w:val="24"/>
+                <w14:shadow w14:blurRad="50800" w14:dist="38100" w14:dir="2700000" w14:sx="100000" w14:sy="100000" w14:kx="0" w14:ky="0" w14:algn="tl">
+                  <w14:srgbClr w14:val="000000">
+                    <w14:alpha w14:val="60000"/>
+                  </w14:srgbClr>
+                </w14:shadow>
+                <w14:textFill>
+                  <w14:solidFill>
+                    <w14:srgbClr w14:val="FFFFFF"/>
+                  </w14:solidFill>
+                </w14:textFill>
+              </w:rPr>
+              <w:t>Technical Group</w:t>
+            </w:r>
+          </w:p>
+        </w:tc>
+        <w:tc>
+          <w:tcPr>
+            <w:tcW w:w="2311" w:type="dxa"/>
             <w:tcBorders>
               <w:top w:val="nil"/>
               <w:left w:val="nil"/>
               <w:bottom w:val="single" w:sz="8" w:space="0" w:color="auto"/>
               <w:right w:val="single" w:sz="8" w:space="0" w:color="auto"/>
             </w:tcBorders>
-            <w:shd w:val="clear" w:color="auto" w:fill="FF0000"/>
             <w:tcMar>
               <w:top w:w="0" w:type="dxa"/>
               <w:left w:w="113" w:type="dxa"/>
@@ -1465,81 +1372,13 @@
             </w:tcMar>
             <w:vAlign w:val="center"/>
             <w:hideMark/>
-            <w:shd w:fill="FF0000"/>
-            <w:shd w:fill="FFC000"/>
-            <w:shd w:fill="FF0000"/>
-          </w:tcPr>
-          <w:p>
-            <w:pPr>
-              <w:spacing w:line="276" w:lineRule="auto"/>
-              <w:rPr>
-                <w:rFonts w:eastAsia="Calibri" w:cs="Calibri"/>
-                <w:b/>
-                <w:sz w:val="24"/>
-                <w:szCs w:val="24"/>
-                <w14:shadow w14:blurRad="50800" w14:dist="38100" w14:dir="2700000" w14:sx="100000" w14:sy="100000" w14:kx="0" w14:ky="0" w14:algn="tl">
-                  <w14:srgbClr w14:val="000000">
-                    <w14:alpha w14:val="60000"/>
-                  </w14:srgbClr>
-                </w14:shadow>
-              </w:rPr>
-            </w:pPr>
-            <w:r>
-              <w:rPr>
-                <w:rFonts w:eastAsia="Calibri" w:cs="Calibri"/>
-                <w:b/>
-                <w:bCs/>
-                <w:sz w:val="24"/>
-                <w:szCs w:val="24"/>
-                <w14:shadow w14:blurRad="50800" w14:dist="38100" w14:dir="2700000" w14:sx="100000" w14:sy="100000" w14:kx="0" w14:ky="0" w14:algn="tl">
-                  <w14:srgbClr w14:val="000000">
-                    <w14:alpha w14:val="60000"/>
-                  </w14:srgbClr>
-                </w14:shadow>
-                <w14:textFill>
-                  <w14:solidFill>
-                    <w14:srgbClr w14:val="FFFFFF"/>
-                  </w14:solidFill>
-                </w14:textFill>
-              </w:rPr>
-              <w:t>Technical Group</w:t>
-            </w:r>
-          </w:p>
-        </w:tc>
-        <w:tc>
-          <w:tcPr>
-            <w:tcW w:w="2311" w:type="dxa"/>
-            <w:tcBorders>
-              <w:top w:val="nil"/>
-              <w:left w:val="nil"/>
-              <w:bottom w:val="single" w:sz="8" w:space="0" w:color="auto"/>
-              <w:right w:val="single" w:sz="8" w:space="0" w:color="auto"/>
-            </w:tcBorders>
-            <w:tcMar>
-              <w:top w:w="0" w:type="dxa"/>
-              <w:left w:w="113" w:type="dxa"/>
-              <w:bottom w:w="0" w:type="dxa"/>
-              <w:right w:w="0" w:type="dxa"/>
-            </w:tcMar>
-            <w:vAlign w:val="center"/>
-            <w:hideMark/>
-          </w:tcPr>
-          <w:p>
-            <w:pPr>
-              <w:spacing w:line="276" w:lineRule="auto"/>
-              <w:rPr>
-                <w:rFonts w:eastAsia="Times New Roman" w:cs="Calibri"/>
-                <w:sz w:val="24"/>
-                <w:szCs w:val="24"/>
-              </w:rPr>
-            </w:pPr>
-            <w:r>
-              <w:rPr>
-                <w:rFonts w:eastAsia="Times New Roman" w:cs="Calibri"/>
-                <w:sz w:val="24"/>
-                <w:szCs w:val="24"/>
-              </w:rPr>
-              <w:t>XXX</w:t>
+          </w:tcPr>
+          <w:p>
+            <w:r>
+              <w:rPr>
+                <w:sz w:val="24"/>
+              </w:rPr>
+              <w:t>BD North - Infrastructure - Operations Bridge - HCL</w:t>
             </w:r>
           </w:p>
         </w:tc>
@@ -1566,9 +1405,6 @@
             </w:tcMar>
             <w:vAlign w:val="center"/>
             <w:hideMark/>
-            <w:shd w:fill="FF0000"/>
-            <w:shd w:fill="FFC000"/>
-            <w:shd w:fill="FF0000"/>
           </w:tcPr>
           <w:p>
             <w:pPr>
@@ -1675,9 +1511,6 @@
             </w:tcMar>
             <w:vAlign w:val="center"/>
             <w:hideMark/>
-            <w:shd w:fill="FF0000"/>
-            <w:shd w:fill="FFC000"/>
-            <w:shd w:fill="FF0000"/>
           </w:tcPr>
           <w:p>
             <w:pPr>
@@ -1743,21 +1576,11 @@
             <w:hideMark/>
           </w:tcPr>
           <w:p>
-            <w:pPr>
-              <w:spacing w:line="276" w:lineRule="auto"/>
-              <w:rPr>
-                <w:rFonts w:eastAsia="Times New Roman" w:cs="Calibri"/>
-                <w:sz w:val="24"/>
-                <w:szCs w:val="24"/>
-              </w:rPr>
-            </w:pPr>
-            <w:r>
-              <w:rPr>
-                <w:rFonts w:eastAsia="Times New Roman" w:cs="Calibri"/>
-                <w:sz w:val="24"/>
-                <w:szCs w:val="24"/>
-              </w:rPr>
-              <w:t>XXX</w:t>
+            <w:r>
+              <w:rPr>
+                <w:sz w:val="24"/>
+              </w:rPr>
+              <w:t>2019-08-13 12:39:26 - RFC#57399- closing incident on 2019-8-14 at 17:00.</w:t>
             </w:r>
           </w:p>
         </w:tc>
@@ -1784,9 +1607,6 @@
             </w:tcMar>
             <w:vAlign w:val="center"/>
             <w:hideMark/>
-            <w:shd w:fill="FF0000"/>
-            <w:shd w:fill="FFC000"/>
-            <w:shd w:fill="FF0000"/>
           </w:tcPr>
           <w:p>
             <w:pPr>
@@ -1852,21 +1672,11 @@
             <w:hideMark/>
           </w:tcPr>
           <w:p>
-            <w:pPr>
-              <w:spacing w:line="276" w:lineRule="auto"/>
-              <w:rPr>
-                <w:rFonts w:eastAsia="Times New Roman" w:cs="Calibri"/>
-                <w:sz w:val="24"/>
-                <w:szCs w:val="24"/>
-              </w:rPr>
-            </w:pPr>
-            <w:r>
-              <w:rPr>
-                <w:rFonts w:eastAsia="Times New Roman" w:cs="Calibri"/>
-                <w:sz w:val="24"/>
-                <w:szCs w:val="24"/>
-              </w:rPr>
-              <w:t>30 Minutes / Upon Resolution</w:t>
+            <w:r>
+              <w:rPr>
+                <w:sz w:val="24"/>
+              </w:rPr>
+              <w:t>Upon Resolution</w:t>
             </w:r>
           </w:p>
         </w:tc>

</xml_diff>

<commit_message>
spent 2h fixing bugs, it was great...
</commit_message>
<xml_diff>
--- a/src/output.docx
+++ b/src/output.docx
@@ -2,10 +2,13 @@
 <file path=word/document.xml><?xml version="1.0" encoding="utf-8"?>
 <w:document xmlns:wpc="http://schemas.microsoft.com/office/word/2010/wordprocessingCanvas" xmlns:cx="http://schemas.microsoft.com/office/drawing/2014/chartex" xmlns:cx1="http://schemas.microsoft.com/office/drawing/2015/9/8/chartex" xmlns:cx2="http://schemas.microsoft.com/office/drawing/2015/10/21/chartex" xmlns:cx3="http://schemas.microsoft.com/office/drawing/2016/5/9/chartex" xmlns:cx4="http://schemas.microsoft.com/office/drawing/2016/5/10/chartex" xmlns:cx5="http://schemas.microsoft.com/office/drawing/2016/5/11/chartex" xmlns:cx6="http://schemas.microsoft.com/office/drawing/2016/5/12/chartex" xmlns:cx7="http://schemas.microsoft.com/office/drawing/2016/5/13/chartex" xmlns:cx8="http://schemas.microsoft.com/office/drawing/2016/5/14/chartex" xmlns:mc="http://schemas.openxmlformats.org/markup-compatibility/2006" xmlns:aink="http://schemas.microsoft.com/office/drawing/2016/ink" xmlns:am3d="http://schemas.microsoft.com/office/drawing/2017/model3d" xmlns:o="urn:schemas-microsoft-com:office:office" xmlns:r="http://schemas.openxmlformats.org/officeDocument/2006/relationships" xmlns:m="http://schemas.openxmlformats.org/officeDocument/2006/math" xmlns:v="urn:schemas-microsoft-com:vml" xmlns:wp14="http://schemas.microsoft.com/office/word/2010/wordprocessingDrawing" xmlns:wp="http://schemas.openxmlformats.org/drawingml/2006/wordprocessingDrawing" xmlns:w10="urn:schemas-microsoft-com:office:word" xmlns:w="http://schemas.openxmlformats.org/wordprocessingml/2006/main" xmlns:w14="http://schemas.microsoft.com/office/word/2010/wordml" xmlns:w15="http://schemas.microsoft.com/office/word/2012/wordml" xmlns:w16cid="http://schemas.microsoft.com/office/word/2016/wordml/cid" xmlns:w16se="http://schemas.microsoft.com/office/word/2015/wordml/symex" xmlns:wpg="http://schemas.microsoft.com/office/word/2010/wordprocessingGroup" xmlns:wpi="http://schemas.microsoft.com/office/word/2010/wordprocessingInk" xmlns:wne="http://schemas.microsoft.com/office/word/2006/wordml" xmlns:wps="http://schemas.microsoft.com/office/word/2010/wordprocessingShape" mc:Ignorable="w14 w15 w16se w16cid wp14">
   <w:body>
+    <w:p>
+      <w:bookmarkStart w:id="0" w:name="_GoBack"/>
+      <w:bookmarkEnd w:id="0"/>
+    </w:p>
     <w:tbl>
       <w:tblPr>
         <w:tblW w:w="9553" w:type="dxa"/>
-        <w:tblInd w:w="-8" w:type="dxa"/>
         <w:tblCellMar>
           <w:left w:w="0" w:type="dxa"/>
           <w:right w:w="0" w:type="dxa"/>
@@ -44,30 +47,26 @@
           </w:tcPr>
           <w:p>
             <w:pPr>
-              <w:rPr>
-                <w:rFonts w:ascii="Calibri" w:hAnsi="Calibri" w:cs="Calibri"/>
+              <w:spacing w:line="252" w:lineRule="auto"/>
+              <w:jc w:val="right"/>
+              <w:rPr>
+                <w:rFonts w:ascii="Cambria" w:eastAsia="Calibri" w:hAnsi="Cambria"/>
+                <w:color w:val="1F497D"/>
+                <w:sz w:val="24"/>
+                <w:szCs w:val="24"/>
+                <w:highlight w:val="yellow"/>
               </w:rPr>
             </w:pPr>
-            <w:bookmarkStart w:id="0" w:name="_GoBack"/>
-            <w:bookmarkEnd w:id="0"/>
             <w:r>
               <w:rPr>
                 <w:noProof/>
                 <w:sz w:val="24"/>
               </w:rPr>
               <w:drawing>
-                <wp:anchor distT="0" distB="0" distL="0" distR="0" simplePos="0" relativeHeight="251659264" behindDoc="0" locked="0" layoutInCell="1" allowOverlap="0" wp14:anchorId="77B130D5" wp14:editId="6F4243B8">
-                  <wp:simplePos x="0" y="0"/>
-                  <wp:positionH relativeFrom="column">
-                    <wp:align>right</wp:align>
-                  </wp:positionH>
-                  <wp:positionV relativeFrom="line">
-                    <wp:posOffset>0</wp:posOffset>
-                  </wp:positionV>
-                  <wp:extent cx="1762125" cy="714375"/>
-                  <wp:effectExtent l="0" t="0" r="9525" b="9525"/>
-                  <wp:wrapSquare wrapText="bothSides"/>
-                  <wp:docPr id="1" name="Picture 1" descr="cid:image003.png@01D07E8E.E32198B0"/>
+                <wp:inline distT="0" distB="0" distL="0" distR="0" wp14:anchorId="76F83708" wp14:editId="767EDD5D">
+                  <wp:extent cx="1760220" cy="716280"/>
+                  <wp:effectExtent l="0" t="0" r="0" b="7620"/>
+                  <wp:docPr id="2" name="Picture 2" descr="cid:image003.png@01D07E8E.E32198B0"/>
                   <wp:cNvGraphicFramePr>
                     <a:graphicFrameLocks xmlns:a="http://schemas.openxmlformats.org/drawingml/2006/main" noChangeAspect="1"/>
                   </wp:cNvGraphicFramePr>
@@ -75,7 +74,7 @@
                     <a:graphicData uri="http://schemas.openxmlformats.org/drawingml/2006/picture">
                       <pic:pic xmlns:pic="http://schemas.openxmlformats.org/drawingml/2006/picture">
                         <pic:nvPicPr>
-                          <pic:cNvPr id="0" name="Picture 2" descr="cid:image003.png@01D07E8E.E32198B0"/>
+                          <pic:cNvPr id="0" name="Picture 5" descr="cid:image003.png@01D07E8E.E32198B0"/>
                           <pic:cNvPicPr>
                             <a:picLocks noChangeAspect="1" noChangeArrowheads="1"/>
                           </pic:cNvPicPr>
@@ -96,7 +95,7 @@
                         <pic:spPr bwMode="auto">
                           <a:xfrm>
                             <a:off x="0" y="0"/>
-                            <a:ext cx="1762125" cy="714375"/>
+                            <a:ext cx="1760220" cy="716280"/>
                           </a:xfrm>
                           <a:prstGeom prst="rect">
                             <a:avLst/>
@@ -106,13 +105,7 @@
                       </pic:pic>
                     </a:graphicData>
                   </a:graphic>
-                  <wp14:sizeRelH relativeFrom="page">
-                    <wp14:pctWidth>0</wp14:pctWidth>
-                  </wp14:sizeRelH>
-                  <wp14:sizeRelV relativeFrom="page">
-                    <wp14:pctHeight>0</wp14:pctHeight>
-                  </wp14:sizeRelV>
-                </wp:anchor>
+                </wp:inline>
               </w:drawing>
             </w:r>
           </w:p>
@@ -141,60 +134,18 @@
           </w:tcPr>
           <w:p>
             <w:pPr>
-              <w:pStyle w:val="NormalWeb"/>
-              <w:spacing w:before="0" w:beforeAutospacing="0" w:after="0" w:afterAutospacing="0"/>
-              <w:contextualSpacing/>
               <w:jc w:val="center"/>
-              <w:rPr>
-                <w:b/>
-                <w:bCs/>
-                <w:color w:val="FFFFFF"/>
-                <w:sz w:val="24"/>
-                <w:szCs w:val="24"/>
+            </w:pPr>
+            <w:r>
+              <w:rPr>
+                <w:b/>
+                <w:sz w:val="24"/>
                 <w:u w:val="single"/>
               </w:rPr>
-            </w:pPr>
-          </w:p>
-          <w:p>
-            <w:pPr>
-              <w:pStyle w:val="NormalWeb"/>
-              <w:spacing w:before="0" w:beforeAutospacing="0" w:after="0" w:afterAutospacing="0"/>
-              <w:contextualSpacing/>
-              <w:jc w:val="center"/>
-              <w:rPr>
-                <w:b/>
-                <w:bCs/>
-                <w:sz w:val="24"/>
-                <w:szCs w:val="24"/>
-                <w:u w:val="single"/>
-              </w:rPr>
-            </w:pPr>
-            <w:r>
-              <w:rPr>
-                <w:b/>
-                <w:bCs/>
-                <w:sz w:val="24"/>
-                <w:szCs w:val="24"/>
-                <w:u w:val="single"/>
-              </w:rPr>
-              <w:t>P2 [INC1435575] Incident Final Notification</w:t>
-            </w:r>
-          </w:p>
-          <w:p>
-            <w:pPr>
-              <w:pStyle w:val="NormalWeb"/>
-              <w:spacing w:before="0" w:beforeAutospacing="0" w:after="0" w:afterAutospacing="0"/>
-              <w:contextualSpacing/>
-              <w:jc w:val="center"/>
-              <w:rPr>
-                <w:b/>
-                <w:bCs/>
-                <w:color w:val="FFFFFF"/>
-                <w:sz w:val="24"/>
-                <w:szCs w:val="24"/>
-                <w:u w:val="single"/>
-              </w:rPr>
-            </w:pPr>
+              <w:br/>
+              <w:t>P3 INC1436182 Incident Initial Notification</w:t>
+              <w:br/>
+            </w:r>
           </w:p>
         </w:tc>
       </w:tr>
@@ -211,29 +162,41 @@
               <w:bottom w:val="single" w:sz="8" w:space="0" w:color="auto"/>
               <w:right w:val="single" w:sz="8" w:space="0" w:color="auto"/>
             </w:tcBorders>
-            <w:shd w:val="clear" w:color="auto" w:fill="00B050"/>
-            <w:tcMar>
-              <w:top w:w="0" w:type="dxa"/>
-              <w:left w:w="108" w:type="dxa"/>
-              <w:bottom w:w="0" w:type="dxa"/>
-              <w:right w:w="108" w:type="dxa"/>
-            </w:tcMar>
-            <w:vAlign w:val="center"/>
-            <w:hideMark/>
-            <w:shd w:fill="FF0000"/>
+            <w:shd w:val="clear" w:color="auto" w:fill="FF0000"/>
+            <w:tcMar>
+              <w:top w:w="0" w:type="dxa"/>
+              <w:left w:w="108" w:type="dxa"/>
+              <w:bottom w:w="0" w:type="dxa"/>
+              <w:right w:w="108" w:type="dxa"/>
+            </w:tcMar>
+            <w:vAlign w:val="center"/>
+            <w:hideMark/>
           </w:tcPr>
           <w:p>
             <w:pPr>
-              <w:pStyle w:val="NormalWeb"/>
-              <w:spacing w:before="0" w:beforeAutospacing="0" w:after="0" w:afterAutospacing="0"/>
-              <w:contextualSpacing/>
-              <w:rPr>
-                <w:sz w:val="24"/>
-                <w:szCs w:val="24"/>
+              <w:spacing w:line="276" w:lineRule="auto"/>
+              <w:rPr>
+                <w:rFonts w:eastAsia="Calibri" w:cs="Calibri"/>
+                <w:b/>
+                <w:bCs/>
+                <w:sz w:val="24"/>
+                <w:szCs w:val="24"/>
+                <w:lang w:eastAsia="zh-CN"/>
+                <w14:shadow w14:blurRad="50800" w14:dist="38100" w14:dir="2700000" w14:sx="100000" w14:sy="100000" w14:kx="0" w14:ky="0" w14:algn="tl">
+                  <w14:srgbClr w14:val="000000">
+                    <w14:alpha w14:val="60000"/>
+                  </w14:srgbClr>
+                </w14:shadow>
+                <w14:textFill>
+                  <w14:solidFill>
+                    <w14:srgbClr w14:val="FFFFFF"/>
+                  </w14:solidFill>
+                </w14:textFill>
               </w:rPr>
             </w:pPr>
             <w:r>
               <w:rPr>
+                <w:rFonts w:eastAsia="Calibri" w:cs="Calibri"/>
                 <w:b/>
                 <w:bCs/>
                 <w:sz w:val="24"/>
@@ -273,21 +236,11 @@
             <w:hideMark/>
           </w:tcPr>
           <w:p>
-            <w:pPr>
-              <w:pStyle w:val="NormalWeb"/>
-              <w:spacing w:before="0" w:beforeAutospacing="0" w:after="0" w:afterAutospacing="0"/>
-              <w:contextualSpacing/>
-              <w:rPr>
-                <w:sz w:val="24"/>
-                <w:szCs w:val="24"/>
-              </w:rPr>
-            </w:pPr>
-            <w:r>
-              <w:rPr>
-                <w:sz w:val="24"/>
-                <w:szCs w:val="24"/>
-              </w:rPr>
-              <w:t>INC1435575</w:t>
+            <w:r>
+              <w:rPr>
+                <w:sz w:val="24"/>
+              </w:rPr>
+              <w:t>INC1436182</w:t>
             </w:r>
           </w:p>
         </w:tc>
@@ -305,29 +258,41 @@
               <w:bottom w:val="single" w:sz="8" w:space="0" w:color="auto"/>
               <w:right w:val="single" w:sz="8" w:space="0" w:color="auto"/>
             </w:tcBorders>
-            <w:shd w:val="clear" w:color="auto" w:fill="00B050"/>
-            <w:tcMar>
-              <w:top w:w="0" w:type="dxa"/>
-              <w:left w:w="108" w:type="dxa"/>
-              <w:bottom w:w="0" w:type="dxa"/>
-              <w:right w:w="108" w:type="dxa"/>
-            </w:tcMar>
-            <w:vAlign w:val="center"/>
-            <w:hideMark/>
-            <w:shd w:fill="FF0000"/>
+            <w:shd w:val="clear" w:color="auto" w:fill="FF0000"/>
+            <w:tcMar>
+              <w:top w:w="0" w:type="dxa"/>
+              <w:left w:w="108" w:type="dxa"/>
+              <w:bottom w:w="0" w:type="dxa"/>
+              <w:right w:w="108" w:type="dxa"/>
+            </w:tcMar>
+            <w:vAlign w:val="center"/>
+            <w:hideMark/>
           </w:tcPr>
           <w:p>
             <w:pPr>
-              <w:pStyle w:val="NormalWeb"/>
-              <w:spacing w:before="0" w:beforeAutospacing="0" w:after="0" w:afterAutospacing="0"/>
-              <w:contextualSpacing/>
-              <w:rPr>
-                <w:sz w:val="24"/>
-                <w:szCs w:val="24"/>
+              <w:spacing w:line="276" w:lineRule="auto"/>
+              <w:rPr>
+                <w:rFonts w:eastAsia="Calibri" w:cs="Calibri"/>
+                <w:b/>
+                <w:bCs/>
+                <w:sz w:val="24"/>
+                <w:szCs w:val="24"/>
+                <w:lang w:eastAsia="zh-CN"/>
+                <w14:shadow w14:blurRad="50800" w14:dist="38100" w14:dir="2700000" w14:sx="100000" w14:sy="100000" w14:kx="0" w14:ky="0" w14:algn="tl">
+                  <w14:srgbClr w14:val="000000">
+                    <w14:alpha w14:val="60000"/>
+                  </w14:srgbClr>
+                </w14:shadow>
+                <w14:textFill>
+                  <w14:solidFill>
+                    <w14:srgbClr w14:val="FFFFFF"/>
+                  </w14:solidFill>
+                </w14:textFill>
               </w:rPr>
             </w:pPr>
             <w:r>
               <w:rPr>
+                <w:rFonts w:eastAsia="Calibri" w:cs="Calibri"/>
                 <w:b/>
                 <w:bCs/>
                 <w:sz w:val="24"/>
@@ -367,21 +332,11 @@
             <w:hideMark/>
           </w:tcPr>
           <w:p>
-            <w:pPr>
-              <w:pStyle w:val="NormalWeb"/>
-              <w:spacing w:before="0" w:beforeAutospacing="0" w:after="0" w:afterAutospacing="0"/>
-              <w:contextualSpacing/>
-              <w:rPr>
-                <w:sz w:val="24"/>
-                <w:szCs w:val="24"/>
-              </w:rPr>
-            </w:pPr>
-            <w:r>
-              <w:rPr>
-                <w:sz w:val="24"/>
-                <w:szCs w:val="24"/>
-              </w:rPr>
-              <w:t>2019-08-13 18:50:19</w:t>
+            <w:r>
+              <w:rPr>
+                <w:sz w:val="24"/>
+              </w:rPr>
+              <w:t>2019-08-14 09:52:08</w:t>
             </w:r>
           </w:p>
         </w:tc>
@@ -399,29 +354,41 @@
               <w:bottom w:val="single" w:sz="8" w:space="0" w:color="auto"/>
               <w:right w:val="single" w:sz="8" w:space="0" w:color="auto"/>
             </w:tcBorders>
-            <w:shd w:val="clear" w:color="auto" w:fill="00B050"/>
-            <w:tcMar>
-              <w:top w:w="0" w:type="dxa"/>
-              <w:left w:w="108" w:type="dxa"/>
-              <w:bottom w:w="0" w:type="dxa"/>
-              <w:right w:w="108" w:type="dxa"/>
-            </w:tcMar>
-            <w:vAlign w:val="center"/>
-            <w:hideMark/>
-            <w:shd w:fill="FF0000"/>
+            <w:shd w:val="clear" w:color="auto" w:fill="FF0000"/>
+            <w:tcMar>
+              <w:top w:w="0" w:type="dxa"/>
+              <w:left w:w="108" w:type="dxa"/>
+              <w:bottom w:w="0" w:type="dxa"/>
+              <w:right w:w="108" w:type="dxa"/>
+            </w:tcMar>
+            <w:vAlign w:val="center"/>
+            <w:hideMark/>
           </w:tcPr>
           <w:p>
             <w:pPr>
-              <w:pStyle w:val="NormalWeb"/>
-              <w:spacing w:before="0" w:beforeAutospacing="0" w:after="0" w:afterAutospacing="0"/>
-              <w:contextualSpacing/>
-              <w:rPr>
-                <w:sz w:val="24"/>
-                <w:szCs w:val="24"/>
+              <w:spacing w:line="276" w:lineRule="auto"/>
+              <w:rPr>
+                <w:rFonts w:eastAsia="Calibri" w:cs="Calibri"/>
+                <w:b/>
+                <w:bCs/>
+                <w:sz w:val="24"/>
+                <w:szCs w:val="24"/>
+                <w:lang w:eastAsia="zh-CN"/>
+                <w14:shadow w14:blurRad="50800" w14:dist="38100" w14:dir="2700000" w14:sx="100000" w14:sy="100000" w14:kx="0" w14:ky="0" w14:algn="tl">
+                  <w14:srgbClr w14:val="000000">
+                    <w14:alpha w14:val="60000"/>
+                  </w14:srgbClr>
+                </w14:shadow>
+                <w14:textFill>
+                  <w14:solidFill>
+                    <w14:srgbClr w14:val="FFFFFF"/>
+                  </w14:solidFill>
+                </w14:textFill>
               </w:rPr>
             </w:pPr>
             <w:r>
               <w:rPr>
+                <w:rFonts w:eastAsia="Calibri" w:cs="Calibri"/>
                 <w:b/>
                 <w:bCs/>
                 <w:sz w:val="24"/>
@@ -460,34 +427,79 @@
             <w:hideMark/>
           </w:tcPr>
           <w:p>
+            <w:r>
+              <w:rPr>
+                <w:sz w:val="24"/>
+              </w:rPr>
+              <w:t>P3</w:t>
+            </w:r>
+          </w:p>
+        </w:tc>
+        <w:tc>
+          <w:tcPr>
+            <w:tcW w:w="1710" w:type="dxa"/>
+            <w:tcBorders>
+              <w:top w:val="nil"/>
+              <w:left w:val="nil"/>
+              <w:bottom w:val="single" w:sz="8" w:space="0" w:color="auto"/>
+              <w:right w:val="single" w:sz="8" w:space="0" w:color="auto"/>
+            </w:tcBorders>
+            <w:shd w:val="clear" w:color="auto" w:fill="FF0000"/>
+            <w:tcMar>
+              <w:top w:w="0" w:type="dxa"/>
+              <w:left w:w="113" w:type="dxa"/>
+              <w:bottom w:w="0" w:type="dxa"/>
+              <w:right w:w="0" w:type="dxa"/>
+            </w:tcMar>
+            <w:vAlign w:val="center"/>
+            <w:hideMark/>
+          </w:tcPr>
+          <w:p>
             <w:pPr>
-              <w:pStyle w:val="NormalWeb"/>
-              <w:spacing w:before="0" w:beforeAutospacing="0" w:after="0" w:afterAutospacing="0"/>
-              <w:contextualSpacing/>
-              <w:rPr>
-                <w:sz w:val="24"/>
-                <w:szCs w:val="24"/>
+              <w:spacing w:line="276" w:lineRule="auto"/>
+              <w:rPr>
+                <w:rFonts w:eastAsia="Calibri" w:cs="Calibri"/>
+                <w:b/>
+                <w:sz w:val="24"/>
+                <w:szCs w:val="24"/>
+                <w14:shadow w14:blurRad="50800" w14:dist="38100" w14:dir="2700000" w14:sx="100000" w14:sy="100000" w14:kx="0" w14:ky="0" w14:algn="tl">
+                  <w14:srgbClr w14:val="000000">
+                    <w14:alpha w14:val="60000"/>
+                  </w14:srgbClr>
+                </w14:shadow>
               </w:rPr>
             </w:pPr>
             <w:r>
               <w:rPr>
-                <w:sz w:val="24"/>
-                <w:szCs w:val="24"/>
-              </w:rPr>
-              <w:t>P2</w:t>
-            </w:r>
-          </w:p>
-        </w:tc>
-        <w:tc>
-          <w:tcPr>
-            <w:tcW w:w="1710" w:type="dxa"/>
+                <w:rFonts w:eastAsia="Calibri" w:cs="Calibri"/>
+                <w:b/>
+                <w:bCs/>
+                <w:sz w:val="24"/>
+                <w:szCs w:val="24"/>
+                <w14:shadow w14:blurRad="50800" w14:dist="38100" w14:dir="2700000" w14:sx="100000" w14:sy="100000" w14:kx="0" w14:ky="0" w14:algn="tl">
+                  <w14:srgbClr w14:val="000000">
+                    <w14:alpha w14:val="60000"/>
+                  </w14:srgbClr>
+                </w14:shadow>
+                <w14:textFill>
+                  <w14:solidFill>
+                    <w14:srgbClr w14:val="FFFFFF"/>
+                  </w14:solidFill>
+                </w14:textFill>
+              </w:rPr>
+              <w:t>Status</w:t>
+            </w:r>
+          </w:p>
+        </w:tc>
+        <w:tc>
+          <w:tcPr>
+            <w:tcW w:w="2311" w:type="dxa"/>
             <w:tcBorders>
               <w:top w:val="nil"/>
               <w:left w:val="nil"/>
               <w:bottom w:val="single" w:sz="8" w:space="0" w:color="auto"/>
               <w:right w:val="single" w:sz="8" w:space="0" w:color="auto"/>
             </w:tcBorders>
-            <w:shd w:val="clear" w:color="auto" w:fill="00B050"/>
             <w:tcMar>
               <w:top w:w="0" w:type="dxa"/>
               <w:left w:w="113" w:type="dxa"/>
@@ -496,73 +508,13 @@
             </w:tcMar>
             <w:vAlign w:val="center"/>
             <w:hideMark/>
-            <w:shd w:fill="FF0000"/>
-          </w:tcPr>
-          <w:p>
-            <w:pPr>
-              <w:pStyle w:val="NormalWeb"/>
-              <w:spacing w:before="0" w:beforeAutospacing="0" w:after="0" w:afterAutospacing="0"/>
-              <w:contextualSpacing/>
-              <w:rPr>
-                <w:sz w:val="24"/>
-                <w:szCs w:val="24"/>
-              </w:rPr>
-            </w:pPr>
-            <w:r>
-              <w:rPr>
-                <w:b/>
-                <w:bCs/>
-                <w:sz w:val="24"/>
-                <w:szCs w:val="24"/>
-                <w14:shadow w14:blurRad="50800" w14:dist="38100" w14:dir="2700000" w14:sx="100000" w14:sy="100000" w14:kx="0" w14:ky="0" w14:algn="tl">
-                  <w14:srgbClr w14:val="000000">
-                    <w14:alpha w14:val="60000"/>
-                  </w14:srgbClr>
-                </w14:shadow>
-                <w14:textFill>
-                  <w14:solidFill>
-                    <w14:srgbClr w14:val="FFFFFF"/>
-                  </w14:solidFill>
-                </w14:textFill>
-              </w:rPr>
-              <w:t>Status</w:t>
-            </w:r>
-          </w:p>
-        </w:tc>
-        <w:tc>
-          <w:tcPr>
-            <w:tcW w:w="2311" w:type="dxa"/>
-            <w:tcBorders>
-              <w:top w:val="nil"/>
-              <w:left w:val="nil"/>
-              <w:bottom w:val="single" w:sz="8" w:space="0" w:color="auto"/>
-              <w:right w:val="single" w:sz="8" w:space="0" w:color="auto"/>
-            </w:tcBorders>
-            <w:tcMar>
-              <w:top w:w="0" w:type="dxa"/>
-              <w:left w:w="113" w:type="dxa"/>
-              <w:bottom w:w="0" w:type="dxa"/>
-              <w:right w:w="0" w:type="dxa"/>
-            </w:tcMar>
-            <w:vAlign w:val="center"/>
-            <w:hideMark/>
-          </w:tcPr>
-          <w:p>
-            <w:pPr>
-              <w:pStyle w:val="NormalWeb"/>
-              <w:spacing w:before="0" w:beforeAutospacing="0" w:after="0" w:afterAutospacing="0"/>
-              <w:contextualSpacing/>
-              <w:rPr>
-                <w:sz w:val="24"/>
-                <w:szCs w:val="24"/>
-              </w:rPr>
-            </w:pPr>
-            <w:r>
-              <w:rPr>
-                <w:sz w:val="24"/>
-                <w:szCs w:val="24"/>
-              </w:rPr>
-              <w:t>Resolved</w:t>
+          </w:tcPr>
+          <w:p>
+            <w:r>
+              <w:rPr>
+                <w:sz w:val="24"/>
+              </w:rPr>
+              <w:t>Assigned</w:t>
             </w:r>
           </w:p>
         </w:tc>
@@ -580,29 +532,41 @@
               <w:bottom w:val="single" w:sz="8" w:space="0" w:color="auto"/>
               <w:right w:val="single" w:sz="8" w:space="0" w:color="auto"/>
             </w:tcBorders>
-            <w:shd w:val="clear" w:color="auto" w:fill="00B050"/>
-            <w:tcMar>
-              <w:top w:w="0" w:type="dxa"/>
-              <w:left w:w="108" w:type="dxa"/>
-              <w:bottom w:w="0" w:type="dxa"/>
-              <w:right w:w="108" w:type="dxa"/>
-            </w:tcMar>
-            <w:vAlign w:val="center"/>
-            <w:hideMark/>
-            <w:shd w:fill="FF0000"/>
+            <w:shd w:val="clear" w:color="auto" w:fill="FF0000"/>
+            <w:tcMar>
+              <w:top w:w="0" w:type="dxa"/>
+              <w:left w:w="108" w:type="dxa"/>
+              <w:bottom w:w="0" w:type="dxa"/>
+              <w:right w:w="108" w:type="dxa"/>
+            </w:tcMar>
+            <w:vAlign w:val="center"/>
+            <w:hideMark/>
           </w:tcPr>
           <w:p>
             <w:pPr>
-              <w:pStyle w:val="NormalWeb"/>
-              <w:spacing w:before="0" w:beforeAutospacing="0" w:after="0" w:afterAutospacing="0"/>
-              <w:contextualSpacing/>
-              <w:rPr>
-                <w:sz w:val="24"/>
-                <w:szCs w:val="24"/>
+              <w:spacing w:line="276" w:lineRule="auto"/>
+              <w:rPr>
+                <w:rFonts w:eastAsia="Calibri" w:cs="Calibri"/>
+                <w:b/>
+                <w:bCs/>
+                <w:sz w:val="24"/>
+                <w:szCs w:val="24"/>
+                <w:lang w:eastAsia="zh-CN"/>
+                <w14:shadow w14:blurRad="50800" w14:dist="38100" w14:dir="2700000" w14:sx="100000" w14:sy="100000" w14:kx="0" w14:ky="0" w14:algn="tl">
+                  <w14:srgbClr w14:val="000000">
+                    <w14:alpha w14:val="60000"/>
+                  </w14:srgbClr>
+                </w14:shadow>
+                <w14:textFill>
+                  <w14:solidFill>
+                    <w14:srgbClr w14:val="FFFFFF"/>
+                  </w14:solidFill>
+                </w14:textFill>
               </w:rPr>
             </w:pPr>
             <w:r>
               <w:rPr>
+                <w:rFonts w:eastAsia="Calibri" w:cs="Calibri"/>
                 <w:b/>
                 <w:bCs/>
                 <w:sz w:val="24"/>
@@ -642,21 +606,11 @@
             <w:hideMark/>
           </w:tcPr>
           <w:p>
-            <w:pPr>
-              <w:pStyle w:val="NormalWeb"/>
-              <w:spacing w:before="0" w:beforeAutospacing="0" w:after="0" w:afterAutospacing="0"/>
-              <w:contextualSpacing/>
-              <w:rPr>
-                <w:sz w:val="24"/>
-                <w:szCs w:val="24"/>
-              </w:rPr>
-            </w:pPr>
-            <w:r>
-              <w:rPr>
-                <w:sz w:val="24"/>
-                <w:szCs w:val="24"/>
-              </w:rPr>
-              <w:t>Unable to create delivery proof</w:t>
+            <w:r>
+              <w:rPr>
+                <w:sz w:val="24"/>
+              </w:rPr>
+              <w:t>NOT_CRITICAL : dun-app-sapbi01 -&gt; **APPLI** F drive is 95% full. (Warning threshold : 95%)</w:t>
             </w:r>
           </w:p>
         </w:tc>
@@ -674,29 +628,41 @@
               <w:bottom w:val="single" w:sz="8" w:space="0" w:color="auto"/>
               <w:right w:val="single" w:sz="8" w:space="0" w:color="auto"/>
             </w:tcBorders>
-            <w:shd w:val="clear" w:color="auto" w:fill="00B050"/>
-            <w:tcMar>
-              <w:top w:w="0" w:type="dxa"/>
-              <w:left w:w="108" w:type="dxa"/>
-              <w:bottom w:w="0" w:type="dxa"/>
-              <w:right w:w="108" w:type="dxa"/>
-            </w:tcMar>
-            <w:vAlign w:val="center"/>
-            <w:hideMark/>
-            <w:shd w:fill="FF0000"/>
+            <w:shd w:val="clear" w:color="auto" w:fill="FF0000"/>
+            <w:tcMar>
+              <w:top w:w="0" w:type="dxa"/>
+              <w:left w:w="108" w:type="dxa"/>
+              <w:bottom w:w="0" w:type="dxa"/>
+              <w:right w:w="108" w:type="dxa"/>
+            </w:tcMar>
+            <w:vAlign w:val="center"/>
+            <w:hideMark/>
           </w:tcPr>
           <w:p>
             <w:pPr>
-              <w:pStyle w:val="NormalWeb"/>
-              <w:spacing w:before="0" w:beforeAutospacing="0" w:after="0" w:afterAutospacing="0"/>
-              <w:contextualSpacing/>
-              <w:rPr>
-                <w:sz w:val="24"/>
-                <w:szCs w:val="24"/>
+              <w:spacing w:line="276" w:lineRule="auto"/>
+              <w:rPr>
+                <w:rFonts w:eastAsia="Calibri" w:cs="Calibri"/>
+                <w:b/>
+                <w:bCs/>
+                <w:sz w:val="24"/>
+                <w:szCs w:val="24"/>
+                <w:lang w:eastAsia="zh-CN"/>
+                <w14:shadow w14:blurRad="50800" w14:dist="38100" w14:dir="2700000" w14:sx="100000" w14:sy="100000" w14:kx="0" w14:ky="0" w14:algn="tl">
+                  <w14:srgbClr w14:val="000000">
+                    <w14:alpha w14:val="60000"/>
+                  </w14:srgbClr>
+                </w14:shadow>
+                <w14:textFill>
+                  <w14:solidFill>
+                    <w14:srgbClr w14:val="FFFFFF"/>
+                  </w14:solidFill>
+                </w14:textFill>
               </w:rPr>
             </w:pPr>
             <w:r>
               <w:rPr>
+                <w:rFonts w:eastAsia="Calibri" w:cs="Calibri"/>
                 <w:b/>
                 <w:bCs/>
                 <w:sz w:val="24"/>
@@ -736,29 +702,10 @@
             <w:hideMark/>
           </w:tcPr>
           <w:p>
-            <w:pPr>
-              <w:pStyle w:val="NormalWeb"/>
-              <w:spacing w:before="0" w:beforeAutospacing="0" w:after="0" w:afterAutospacing="0"/>
-              <w:contextualSpacing/>
-              <w:rPr>
-                <w:sz w:val="24"/>
-                <w:szCs w:val="24"/>
-              </w:rPr>
-            </w:pPr>
-            <w:r>
-              <w:rPr>
-                <w:sz w:val="24"/>
-                <w:szCs w:val="24"/>
-              </w:rPr>
-              <w:t xml:space="preserve">User reports a problem with posting the delivery note due to the batches are undefined for the delivery item error. Delivery no. </w:t>
-            </w:r>
-            <w:r>
-              <w:rPr>
-                <w:rStyle w:val="sn-widget-textblock-body"/>
-                <w:sz w:val="24"/>
-                <w:szCs w:val="24"/>
-              </w:rPr>
-              <w:t>63244971</w:t>
+            <w:r>
+              <w:rPr>
+                <w:sz w:val="24"/>
+              </w:rPr>
             </w:r>
           </w:p>
         </w:tc>
@@ -776,29 +723,41 @@
               <w:bottom w:val="single" w:sz="8" w:space="0" w:color="auto"/>
               <w:right w:val="single" w:sz="8" w:space="0" w:color="auto"/>
             </w:tcBorders>
-            <w:shd w:val="clear" w:color="auto" w:fill="00B050"/>
-            <w:tcMar>
-              <w:top w:w="0" w:type="dxa"/>
-              <w:left w:w="108" w:type="dxa"/>
-              <w:bottom w:w="0" w:type="dxa"/>
-              <w:right w:w="108" w:type="dxa"/>
-            </w:tcMar>
-            <w:vAlign w:val="center"/>
-            <w:hideMark/>
-            <w:shd w:fill="FF0000"/>
+            <w:shd w:val="clear" w:color="auto" w:fill="FF0000"/>
+            <w:tcMar>
+              <w:top w:w="0" w:type="dxa"/>
+              <w:left w:w="108" w:type="dxa"/>
+              <w:bottom w:w="0" w:type="dxa"/>
+              <w:right w:w="108" w:type="dxa"/>
+            </w:tcMar>
+            <w:vAlign w:val="center"/>
+            <w:hideMark/>
           </w:tcPr>
           <w:p>
             <w:pPr>
-              <w:pStyle w:val="NormalWeb"/>
-              <w:spacing w:before="0" w:beforeAutospacing="0" w:after="0" w:afterAutospacing="0"/>
-              <w:contextualSpacing/>
-              <w:rPr>
-                <w:sz w:val="24"/>
-                <w:szCs w:val="24"/>
+              <w:spacing w:line="276" w:lineRule="auto"/>
+              <w:rPr>
+                <w:rFonts w:eastAsia="Calibri" w:cs="Calibri"/>
+                <w:b/>
+                <w:bCs/>
+                <w:sz w:val="24"/>
+                <w:szCs w:val="24"/>
+                <w:lang w:eastAsia="zh-CN"/>
+                <w14:shadow w14:blurRad="50800" w14:dist="38100" w14:dir="2700000" w14:sx="100000" w14:sy="100000" w14:kx="0" w14:ky="0" w14:algn="tl">
+                  <w14:srgbClr w14:val="000000">
+                    <w14:alpha w14:val="60000"/>
+                  </w14:srgbClr>
+                </w14:shadow>
+                <w14:textFill>
+                  <w14:solidFill>
+                    <w14:srgbClr w14:val="FFFFFF"/>
+                  </w14:solidFill>
+                </w14:textFill>
               </w:rPr>
             </w:pPr>
             <w:r>
               <w:rPr>
+                <w:rFonts w:eastAsia="Calibri" w:cs="Calibri"/>
                 <w:b/>
                 <w:bCs/>
                 <w:sz w:val="24"/>
@@ -818,6 +777,7 @@
             </w:r>
             <w:r>
               <w:rPr>
+                <w:rFonts w:eastAsia="Calibri" w:cs="Calibri"/>
                 <w:b/>
                 <w:bCs/>
                 <w:sz w:val="24"/>
@@ -857,34 +817,79 @@
             <w:hideMark/>
           </w:tcPr>
           <w:p>
+            <w:r>
+              <w:rPr>
+                <w:sz w:val="24"/>
+              </w:rPr>
+              <w:t>Server</w:t>
+            </w:r>
+          </w:p>
+        </w:tc>
+        <w:tc>
+          <w:tcPr>
+            <w:tcW w:w="1710" w:type="dxa"/>
+            <w:tcBorders>
+              <w:top w:val="nil"/>
+              <w:left w:val="nil"/>
+              <w:bottom w:val="single" w:sz="8" w:space="0" w:color="auto"/>
+              <w:right w:val="single" w:sz="8" w:space="0" w:color="auto"/>
+            </w:tcBorders>
+            <w:shd w:val="clear" w:color="auto" w:fill="FF0000"/>
+            <w:tcMar>
+              <w:top w:w="0" w:type="dxa"/>
+              <w:left w:w="113" w:type="dxa"/>
+              <w:bottom w:w="0" w:type="dxa"/>
+              <w:right w:w="0" w:type="dxa"/>
+            </w:tcMar>
+            <w:vAlign w:val="center"/>
+            <w:hideMark/>
+          </w:tcPr>
+          <w:p>
             <w:pPr>
-              <w:pStyle w:val="NormalWeb"/>
-              <w:spacing w:before="0" w:beforeAutospacing="0" w:after="0" w:afterAutospacing="0"/>
-              <w:contextualSpacing/>
-              <w:rPr>
-                <w:sz w:val="24"/>
-                <w:szCs w:val="24"/>
+              <w:spacing w:line="276" w:lineRule="auto"/>
+              <w:rPr>
+                <w:rFonts w:eastAsia="Calibri" w:cs="Calibri"/>
+                <w:b/>
+                <w:sz w:val="24"/>
+                <w:szCs w:val="24"/>
+                <w14:shadow w14:blurRad="50800" w14:dist="38100" w14:dir="2700000" w14:sx="100000" w14:sy="100000" w14:kx="0" w14:ky="0" w14:algn="tl">
+                  <w14:srgbClr w14:val="000000">
+                    <w14:alpha w14:val="60000"/>
+                  </w14:srgbClr>
+                </w14:shadow>
               </w:rPr>
             </w:pPr>
             <w:r>
               <w:rPr>
-                <w:sz w:val="24"/>
-                <w:szCs w:val="24"/>
-              </w:rPr>
-              <w:t>Application</w:t>
-            </w:r>
-          </w:p>
-        </w:tc>
-        <w:tc>
-          <w:tcPr>
-            <w:tcW w:w="1710" w:type="dxa"/>
+                <w:rFonts w:eastAsia="Calibri" w:cs="Calibri"/>
+                <w:b/>
+                <w:bCs/>
+                <w:sz w:val="24"/>
+                <w:szCs w:val="24"/>
+                <w14:shadow w14:blurRad="50800" w14:dist="38100" w14:dir="2700000" w14:sx="100000" w14:sy="100000" w14:kx="0" w14:ky="0" w14:algn="tl">
+                  <w14:srgbClr w14:val="000000">
+                    <w14:alpha w14:val="60000"/>
+                  </w14:srgbClr>
+                </w14:shadow>
+                <w14:textFill>
+                  <w14:solidFill>
+                    <w14:srgbClr w14:val="FFFFFF"/>
+                  </w14:solidFill>
+                </w14:textFill>
+              </w:rPr>
+              <w:t>CI Impact</w:t>
+            </w:r>
+          </w:p>
+        </w:tc>
+        <w:tc>
+          <w:tcPr>
+            <w:tcW w:w="2311" w:type="dxa"/>
             <w:tcBorders>
               <w:top w:val="nil"/>
               <w:left w:val="nil"/>
               <w:bottom w:val="single" w:sz="8" w:space="0" w:color="auto"/>
               <w:right w:val="single" w:sz="8" w:space="0" w:color="auto"/>
             </w:tcBorders>
-            <w:shd w:val="clear" w:color="auto" w:fill="00B050"/>
             <w:tcMar>
               <w:top w:w="0" w:type="dxa"/>
               <w:left w:w="113" w:type="dxa"/>
@@ -893,73 +898,13 @@
             </w:tcMar>
             <w:vAlign w:val="center"/>
             <w:hideMark/>
-            <w:shd w:fill="FF0000"/>
-          </w:tcPr>
-          <w:p>
-            <w:pPr>
-              <w:pStyle w:val="NormalWeb"/>
-              <w:spacing w:before="0" w:beforeAutospacing="0" w:after="0" w:afterAutospacing="0"/>
-              <w:contextualSpacing/>
-              <w:rPr>
-                <w:sz w:val="24"/>
-                <w:szCs w:val="24"/>
-              </w:rPr>
-            </w:pPr>
-            <w:r>
-              <w:rPr>
-                <w:b/>
-                <w:bCs/>
-                <w:sz w:val="24"/>
-                <w:szCs w:val="24"/>
-                <w14:shadow w14:blurRad="50800" w14:dist="38100" w14:dir="2700000" w14:sx="100000" w14:sy="100000" w14:kx="0" w14:ky="0" w14:algn="tl">
-                  <w14:srgbClr w14:val="000000">
-                    <w14:alpha w14:val="60000"/>
-                  </w14:srgbClr>
-                </w14:shadow>
-                <w14:textFill>
-                  <w14:solidFill>
-                    <w14:srgbClr w14:val="FFFFFF"/>
-                  </w14:solidFill>
-                </w14:textFill>
-              </w:rPr>
-              <w:t>CI Impact</w:t>
-            </w:r>
-          </w:p>
-        </w:tc>
-        <w:tc>
-          <w:tcPr>
-            <w:tcW w:w="2311" w:type="dxa"/>
-            <w:tcBorders>
-              <w:top w:val="nil"/>
-              <w:left w:val="nil"/>
-              <w:bottom w:val="single" w:sz="8" w:space="0" w:color="auto"/>
-              <w:right w:val="single" w:sz="8" w:space="0" w:color="auto"/>
-            </w:tcBorders>
-            <w:tcMar>
-              <w:top w:w="0" w:type="dxa"/>
-              <w:left w:w="113" w:type="dxa"/>
-              <w:bottom w:w="0" w:type="dxa"/>
-              <w:right w:w="0" w:type="dxa"/>
-            </w:tcMar>
-            <w:vAlign w:val="center"/>
-            <w:hideMark/>
-          </w:tcPr>
-          <w:p>
-            <w:pPr>
-              <w:pStyle w:val="NormalWeb"/>
-              <w:spacing w:before="0" w:beforeAutospacing="0" w:after="0" w:afterAutospacing="0"/>
-              <w:contextualSpacing/>
-              <w:rPr>
-                <w:sz w:val="24"/>
-                <w:szCs w:val="24"/>
-              </w:rPr>
-            </w:pPr>
-            <w:r>
-              <w:rPr>
-                <w:sz w:val="24"/>
-                <w:szCs w:val="24"/>
-              </w:rPr>
-              <w:t>Shipping</w:t>
+          </w:tcPr>
+          <w:p>
+            <w:r>
+              <w:rPr>
+                <w:sz w:val="24"/>
+              </w:rPr>
+              <w:t>Infrastructure</w:t>
             </w:r>
           </w:p>
         </w:tc>
@@ -977,29 +922,41 @@
               <w:bottom w:val="single" w:sz="8" w:space="0" w:color="auto"/>
               <w:right w:val="single" w:sz="8" w:space="0" w:color="auto"/>
             </w:tcBorders>
-            <w:shd w:val="clear" w:color="auto" w:fill="00B050"/>
-            <w:tcMar>
-              <w:top w:w="0" w:type="dxa"/>
-              <w:left w:w="108" w:type="dxa"/>
-              <w:bottom w:w="0" w:type="dxa"/>
-              <w:right w:w="108" w:type="dxa"/>
-            </w:tcMar>
-            <w:vAlign w:val="center"/>
-            <w:hideMark/>
-            <w:shd w:fill="FF0000"/>
+            <w:shd w:val="clear" w:color="auto" w:fill="FF0000"/>
+            <w:tcMar>
+              <w:top w:w="0" w:type="dxa"/>
+              <w:left w:w="108" w:type="dxa"/>
+              <w:bottom w:w="0" w:type="dxa"/>
+              <w:right w:w="108" w:type="dxa"/>
+            </w:tcMar>
+            <w:vAlign w:val="center"/>
+            <w:hideMark/>
           </w:tcPr>
           <w:p>
             <w:pPr>
-              <w:pStyle w:val="NormalWeb"/>
-              <w:spacing w:before="0" w:beforeAutospacing="0" w:after="0" w:afterAutospacing="0"/>
-              <w:contextualSpacing/>
-              <w:rPr>
-                <w:sz w:val="24"/>
-                <w:szCs w:val="24"/>
+              <w:spacing w:line="276" w:lineRule="auto"/>
+              <w:rPr>
+                <w:rFonts w:eastAsia="Calibri" w:cs="Calibri"/>
+                <w:b/>
+                <w:bCs/>
+                <w:sz w:val="24"/>
+                <w:szCs w:val="24"/>
+                <w:lang w:eastAsia="zh-CN"/>
+                <w14:shadow w14:blurRad="50800" w14:dist="38100" w14:dir="2700000" w14:sx="100000" w14:sy="100000" w14:kx="0" w14:ky="0" w14:algn="tl">
+                  <w14:srgbClr w14:val="000000">
+                    <w14:alpha w14:val="60000"/>
+                  </w14:srgbClr>
+                </w14:shadow>
+                <w14:textFill>
+                  <w14:solidFill>
+                    <w14:srgbClr w14:val="FFFFFF"/>
+                  </w14:solidFill>
+                </w14:textFill>
               </w:rPr>
             </w:pPr>
             <w:r>
               <w:rPr>
+                <w:rFonts w:eastAsia="Calibri" w:cs="Calibri"/>
                 <w:b/>
                 <w:bCs/>
                 <w:sz w:val="24"/>
@@ -1039,21 +996,11 @@
             <w:hideMark/>
           </w:tcPr>
           <w:p>
-            <w:pPr>
-              <w:pStyle w:val="NormalWeb"/>
-              <w:spacing w:before="0" w:beforeAutospacing="0" w:after="0" w:afterAutospacing="0"/>
-              <w:contextualSpacing/>
-              <w:rPr>
-                <w:sz w:val="24"/>
-                <w:szCs w:val="24"/>
-              </w:rPr>
-            </w:pPr>
-            <w:r>
-              <w:rPr>
-                <w:sz w:val="24"/>
-                <w:szCs w:val="24"/>
-              </w:rPr>
-              <w:t>Shipping</w:t>
+            <w:r>
+              <w:rPr>
+                <w:sz w:val="24"/>
+              </w:rPr>
+              <w:t>Multiple users from different locations are no able perform daily work</w:t>
             </w:r>
           </w:p>
         </w:tc>
@@ -1071,29 +1018,41 @@
               <w:bottom w:val="single" w:sz="8" w:space="0" w:color="auto"/>
               <w:right w:val="single" w:sz="8" w:space="0" w:color="auto"/>
             </w:tcBorders>
-            <w:shd w:val="clear" w:color="auto" w:fill="00B050"/>
-            <w:tcMar>
-              <w:top w:w="0" w:type="dxa"/>
-              <w:left w:w="108" w:type="dxa"/>
-              <w:bottom w:w="0" w:type="dxa"/>
-              <w:right w:w="108" w:type="dxa"/>
-            </w:tcMar>
-            <w:vAlign w:val="center"/>
-            <w:hideMark/>
-            <w:shd w:fill="FF0000"/>
+            <w:shd w:val="clear" w:color="auto" w:fill="FF0000"/>
+            <w:tcMar>
+              <w:top w:w="0" w:type="dxa"/>
+              <w:left w:w="108" w:type="dxa"/>
+              <w:bottom w:w="0" w:type="dxa"/>
+              <w:right w:w="108" w:type="dxa"/>
+            </w:tcMar>
+            <w:vAlign w:val="center"/>
+            <w:hideMark/>
           </w:tcPr>
           <w:p>
             <w:pPr>
-              <w:pStyle w:val="NormalWeb"/>
-              <w:spacing w:before="0" w:beforeAutospacing="0" w:after="0" w:afterAutospacing="0"/>
-              <w:contextualSpacing/>
-              <w:rPr>
-                <w:sz w:val="24"/>
-                <w:szCs w:val="24"/>
+              <w:spacing w:line="276" w:lineRule="auto"/>
+              <w:rPr>
+                <w:rFonts w:eastAsia="Calibri" w:cs="Calibri"/>
+                <w:b/>
+                <w:bCs/>
+                <w:sz w:val="24"/>
+                <w:szCs w:val="24"/>
+                <w:lang w:eastAsia="zh-CN"/>
+                <w14:shadow w14:blurRad="50800" w14:dist="38100" w14:dir="2700000" w14:sx="100000" w14:sy="100000" w14:kx="0" w14:ky="0" w14:algn="tl">
+                  <w14:srgbClr w14:val="000000">
+                    <w14:alpha w14:val="60000"/>
+                  </w14:srgbClr>
+                </w14:shadow>
+                <w14:textFill>
+                  <w14:solidFill>
+                    <w14:srgbClr w14:val="FFFFFF"/>
+                  </w14:solidFill>
+                </w14:textFill>
               </w:rPr>
             </w:pPr>
             <w:r>
               <w:rPr>
+                <w:rFonts w:eastAsia="Calibri" w:cs="Calibri"/>
                 <w:b/>
                 <w:bCs/>
                 <w:sz w:val="24"/>
@@ -1134,20 +1093,20 @@
           </w:tcPr>
           <w:p>
             <w:pPr>
-              <w:pStyle w:val="NormalWeb"/>
-              <w:spacing w:before="0" w:beforeAutospacing="0" w:after="0" w:afterAutospacing="0"/>
-              <w:contextualSpacing/>
-              <w:rPr>
+              <w:spacing w:line="276" w:lineRule="auto"/>
+              <w:rPr>
+                <w:rFonts w:eastAsia="Times New Roman" w:cs="Calibri"/>
                 <w:sz w:val="24"/>
                 <w:szCs w:val="24"/>
               </w:rPr>
             </w:pPr>
             <w:r>
               <w:rPr>
-                <w:sz w:val="24"/>
-                <w:szCs w:val="24"/>
-              </w:rPr>
-              <w:t>SAP RP1</w:t>
+                <w:rFonts w:eastAsia="Times New Roman" w:cs="Calibri"/>
+                <w:sz w:val="24"/>
+                <w:szCs w:val="24"/>
+              </w:rPr>
+              <w:t>XXX</w:t>
             </w:r>
           </w:p>
         </w:tc>
@@ -1165,29 +1124,41 @@
               <w:bottom w:val="single" w:sz="8" w:space="0" w:color="auto"/>
               <w:right w:val="single" w:sz="8" w:space="0" w:color="auto"/>
             </w:tcBorders>
-            <w:shd w:val="clear" w:color="auto" w:fill="00B050"/>
-            <w:tcMar>
-              <w:top w:w="0" w:type="dxa"/>
-              <w:left w:w="108" w:type="dxa"/>
-              <w:bottom w:w="0" w:type="dxa"/>
-              <w:right w:w="108" w:type="dxa"/>
-            </w:tcMar>
-            <w:vAlign w:val="center"/>
-            <w:hideMark/>
-            <w:shd w:fill="FF0000"/>
+            <w:shd w:val="clear" w:color="auto" w:fill="FF0000"/>
+            <w:tcMar>
+              <w:top w:w="0" w:type="dxa"/>
+              <w:left w:w="108" w:type="dxa"/>
+              <w:bottom w:w="0" w:type="dxa"/>
+              <w:right w:w="108" w:type="dxa"/>
+            </w:tcMar>
+            <w:vAlign w:val="center"/>
+            <w:hideMark/>
           </w:tcPr>
           <w:p>
             <w:pPr>
-              <w:pStyle w:val="NormalWeb"/>
-              <w:spacing w:before="0" w:beforeAutospacing="0" w:after="0" w:afterAutospacing="0"/>
-              <w:contextualSpacing/>
-              <w:rPr>
-                <w:sz w:val="24"/>
-                <w:szCs w:val="24"/>
+              <w:spacing w:line="276" w:lineRule="auto"/>
+              <w:rPr>
+                <w:rFonts w:eastAsia="Calibri" w:cs="Calibri"/>
+                <w:b/>
+                <w:bCs/>
+                <w:sz w:val="24"/>
+                <w:szCs w:val="24"/>
+                <w:lang w:eastAsia="zh-CN"/>
+                <w14:shadow w14:blurRad="50800" w14:dist="38100" w14:dir="2700000" w14:sx="100000" w14:sy="100000" w14:kx="0" w14:ky="0" w14:algn="tl">
+                  <w14:srgbClr w14:val="000000">
+                    <w14:alpha w14:val="60000"/>
+                  </w14:srgbClr>
+                </w14:shadow>
+                <w14:textFill>
+                  <w14:solidFill>
+                    <w14:srgbClr w14:val="FFFFFF"/>
+                  </w14:solidFill>
+                </w14:textFill>
               </w:rPr>
             </w:pPr>
             <w:r>
               <w:rPr>
+                <w:rFonts w:eastAsia="Calibri" w:cs="Calibri"/>
                 <w:b/>
                 <w:bCs/>
                 <w:sz w:val="24"/>
@@ -1227,21 +1198,10 @@
             <w:hideMark/>
           </w:tcPr>
           <w:p>
-            <w:pPr>
-              <w:pStyle w:val="NormalWeb"/>
-              <w:spacing w:before="0" w:beforeAutospacing="0" w:after="0" w:afterAutospacing="0"/>
-              <w:contextualSpacing/>
-              <w:rPr>
-                <w:sz w:val="24"/>
-                <w:szCs w:val="24"/>
-              </w:rPr>
-            </w:pPr>
-            <w:r>
-              <w:rPr>
-                <w:sz w:val="24"/>
-                <w:szCs w:val="24"/>
-              </w:rPr>
-              <w:t>Swietochlowice, wysylka</w:t>
+            <w:r>
+              <w:rPr>
+                <w:sz w:val="24"/>
+              </w:rPr>
             </w:r>
           </w:p>
         </w:tc>
@@ -1259,29 +1219,40 @@
               <w:bottom w:val="single" w:sz="8" w:space="0" w:color="auto"/>
               <w:right w:val="single" w:sz="8" w:space="0" w:color="auto"/>
             </w:tcBorders>
-            <w:shd w:val="clear" w:color="auto" w:fill="00B050"/>
-            <w:tcMar>
-              <w:top w:w="0" w:type="dxa"/>
-              <w:left w:w="108" w:type="dxa"/>
-              <w:bottom w:w="0" w:type="dxa"/>
-              <w:right w:w="108" w:type="dxa"/>
-            </w:tcMar>
-            <w:vAlign w:val="center"/>
-            <w:hideMark/>
-            <w:shd w:fill="FF0000"/>
+            <w:shd w:val="clear" w:color="auto" w:fill="FF0000"/>
+            <w:tcMar>
+              <w:top w:w="0" w:type="dxa"/>
+              <w:left w:w="108" w:type="dxa"/>
+              <w:bottom w:w="0" w:type="dxa"/>
+              <w:right w:w="108" w:type="dxa"/>
+            </w:tcMar>
+            <w:vAlign w:val="center"/>
+            <w:hideMark/>
           </w:tcPr>
           <w:p>
             <w:pPr>
-              <w:pStyle w:val="NormalWeb"/>
-              <w:spacing w:before="0" w:beforeAutospacing="0" w:after="0" w:afterAutospacing="0"/>
-              <w:contextualSpacing/>
-              <w:rPr>
-                <w:sz w:val="24"/>
-                <w:szCs w:val="24"/>
+              <w:spacing w:line="276" w:lineRule="auto"/>
+              <w:rPr>
+                <w:rFonts w:eastAsia="Calibri" w:cs="Calibri"/>
+                <w:b/>
+                <w:bCs/>
+                <w:sz w:val="24"/>
+                <w:szCs w:val="24"/>
+                <w14:shadow w14:blurRad="50800" w14:dist="38100" w14:dir="2700000" w14:sx="100000" w14:sy="100000" w14:kx="0" w14:ky="0" w14:algn="tl">
+                  <w14:srgbClr w14:val="000000">
+                    <w14:alpha w14:val="60000"/>
+                  </w14:srgbClr>
+                </w14:shadow>
+                <w14:textFill>
+                  <w14:solidFill>
+                    <w14:srgbClr w14:val="FFFFFF"/>
+                  </w14:solidFill>
+                </w14:textFill>
               </w:rPr>
             </w:pPr>
             <w:r>
               <w:rPr>
+                <w:rFonts w:eastAsia="Calibri" w:cs="Calibri"/>
                 <w:b/>
                 <w:bCs/>
                 <w:sz w:val="24"/>
@@ -1320,34 +1291,79 @@
             <w:hideMark/>
           </w:tcPr>
           <w:p>
+            <w:r>
+              <w:rPr>
+                <w:sz w:val="24"/>
+              </w:rPr>
+              <w:t>Jan Sobczak</w:t>
+            </w:r>
+          </w:p>
+        </w:tc>
+        <w:tc>
+          <w:tcPr>
+            <w:tcW w:w="1710" w:type="dxa"/>
+            <w:tcBorders>
+              <w:top w:val="nil"/>
+              <w:left w:val="nil"/>
+              <w:bottom w:val="single" w:sz="8" w:space="0" w:color="auto"/>
+              <w:right w:val="single" w:sz="8" w:space="0" w:color="auto"/>
+            </w:tcBorders>
+            <w:shd w:val="clear" w:color="auto" w:fill="FF0000"/>
+            <w:tcMar>
+              <w:top w:w="0" w:type="dxa"/>
+              <w:left w:w="113" w:type="dxa"/>
+              <w:bottom w:w="0" w:type="dxa"/>
+              <w:right w:w="0" w:type="dxa"/>
+            </w:tcMar>
+            <w:vAlign w:val="center"/>
+            <w:hideMark/>
+          </w:tcPr>
+          <w:p>
             <w:pPr>
-              <w:pStyle w:val="NormalWeb"/>
-              <w:spacing w:before="0" w:beforeAutospacing="0" w:after="0" w:afterAutospacing="0"/>
-              <w:contextualSpacing/>
-              <w:rPr>
-                <w:sz w:val="24"/>
-                <w:szCs w:val="24"/>
+              <w:spacing w:line="276" w:lineRule="auto"/>
+              <w:rPr>
+                <w:rFonts w:eastAsia="Calibri" w:cs="Calibri"/>
+                <w:b/>
+                <w:sz w:val="24"/>
+                <w:szCs w:val="24"/>
+                <w14:shadow w14:blurRad="50800" w14:dist="38100" w14:dir="2700000" w14:sx="100000" w14:sy="100000" w14:kx="0" w14:ky="0" w14:algn="tl">
+                  <w14:srgbClr w14:val="000000">
+                    <w14:alpha w14:val="60000"/>
+                  </w14:srgbClr>
+                </w14:shadow>
               </w:rPr>
             </w:pPr>
             <w:r>
               <w:rPr>
-                <w:sz w:val="24"/>
-                <w:szCs w:val="24"/>
-              </w:rPr>
-              <w:t>Jakub Ostrowski</w:t>
-            </w:r>
-          </w:p>
-        </w:tc>
-        <w:tc>
-          <w:tcPr>
-            <w:tcW w:w="1710" w:type="dxa"/>
+                <w:rFonts w:eastAsia="Calibri" w:cs="Calibri"/>
+                <w:b/>
+                <w:bCs/>
+                <w:sz w:val="24"/>
+                <w:szCs w:val="24"/>
+                <w14:shadow w14:blurRad="50800" w14:dist="38100" w14:dir="2700000" w14:sx="100000" w14:sy="100000" w14:kx="0" w14:ky="0" w14:algn="tl">
+                  <w14:srgbClr w14:val="000000">
+                    <w14:alpha w14:val="60000"/>
+                  </w14:srgbClr>
+                </w14:shadow>
+                <w14:textFill>
+                  <w14:solidFill>
+                    <w14:srgbClr w14:val="FFFFFF"/>
+                  </w14:solidFill>
+                </w14:textFill>
+              </w:rPr>
+              <w:t>Technical Group</w:t>
+            </w:r>
+          </w:p>
+        </w:tc>
+        <w:tc>
+          <w:tcPr>
+            <w:tcW w:w="2311" w:type="dxa"/>
             <w:tcBorders>
               <w:top w:val="nil"/>
               <w:left w:val="nil"/>
               <w:bottom w:val="single" w:sz="8" w:space="0" w:color="auto"/>
               <w:right w:val="single" w:sz="8" w:space="0" w:color="auto"/>
             </w:tcBorders>
-            <w:shd w:val="clear" w:color="auto" w:fill="00B050"/>
             <w:tcMar>
               <w:top w:w="0" w:type="dxa"/>
               <w:left w:w="113" w:type="dxa"/>
@@ -1356,73 +1372,13 @@
             </w:tcMar>
             <w:vAlign w:val="center"/>
             <w:hideMark/>
-            <w:shd w:fill="FF0000"/>
-          </w:tcPr>
-          <w:p>
-            <w:pPr>
-              <w:pStyle w:val="NormalWeb"/>
-              <w:spacing w:before="0" w:beforeAutospacing="0" w:after="0" w:afterAutospacing="0"/>
-              <w:contextualSpacing/>
-              <w:rPr>
-                <w:sz w:val="24"/>
-                <w:szCs w:val="24"/>
-              </w:rPr>
-            </w:pPr>
-            <w:r>
-              <w:rPr>
-                <w:b/>
-                <w:bCs/>
-                <w:sz w:val="24"/>
-                <w:szCs w:val="24"/>
-                <w14:shadow w14:blurRad="50800" w14:dist="38100" w14:dir="2700000" w14:sx="100000" w14:sy="100000" w14:kx="0" w14:ky="0" w14:algn="tl">
-                  <w14:srgbClr w14:val="000000">
-                    <w14:alpha w14:val="60000"/>
-                  </w14:srgbClr>
-                </w14:shadow>
-                <w14:textFill>
-                  <w14:solidFill>
-                    <w14:srgbClr w14:val="FFFFFF"/>
-                  </w14:solidFill>
-                </w14:textFill>
-              </w:rPr>
-              <w:t>Technical Group</w:t>
-            </w:r>
-          </w:p>
-        </w:tc>
-        <w:tc>
-          <w:tcPr>
-            <w:tcW w:w="2311" w:type="dxa"/>
-            <w:tcBorders>
-              <w:top w:val="nil"/>
-              <w:left w:val="nil"/>
-              <w:bottom w:val="single" w:sz="8" w:space="0" w:color="auto"/>
-              <w:right w:val="single" w:sz="8" w:space="0" w:color="auto"/>
-            </w:tcBorders>
-            <w:tcMar>
-              <w:top w:w="0" w:type="dxa"/>
-              <w:left w:w="113" w:type="dxa"/>
-              <w:bottom w:w="0" w:type="dxa"/>
-              <w:right w:w="0" w:type="dxa"/>
-            </w:tcMar>
-            <w:vAlign w:val="center"/>
-            <w:hideMark/>
-          </w:tcPr>
-          <w:p>
-            <w:pPr>
-              <w:pStyle w:val="NormalWeb"/>
-              <w:spacing w:before="0" w:beforeAutospacing="0" w:after="0" w:afterAutospacing="0"/>
-              <w:contextualSpacing/>
-              <w:rPr>
-                <w:sz w:val="24"/>
-                <w:szCs w:val="24"/>
-              </w:rPr>
-            </w:pPr>
-            <w:r>
-              <w:rPr>
-                <w:sz w:val="24"/>
-                <w:szCs w:val="24"/>
-              </w:rPr>
-              <w:t>BD East - Applications-Poland-SAP SD</w:t>
+          </w:tcPr>
+          <w:p>
+            <w:r>
+              <w:rPr>
+                <w:sz w:val="24"/>
+              </w:rPr>
+              <w:t>BD North - Infrastructure - Midrange Application Servers</w:t>
             </w:r>
           </w:p>
         </w:tc>
@@ -1440,29 +1396,41 @@
               <w:bottom w:val="single" w:sz="8" w:space="0" w:color="auto"/>
               <w:right w:val="single" w:sz="8" w:space="0" w:color="auto"/>
             </w:tcBorders>
-            <w:shd w:val="clear" w:color="auto" w:fill="00B050"/>
-            <w:tcMar>
-              <w:top w:w="0" w:type="dxa"/>
-              <w:left w:w="108" w:type="dxa"/>
-              <w:bottom w:w="0" w:type="dxa"/>
-              <w:right w:w="108" w:type="dxa"/>
-            </w:tcMar>
-            <w:vAlign w:val="center"/>
-            <w:hideMark/>
-            <w:shd w:fill="FF0000"/>
+            <w:shd w:val="clear" w:color="auto" w:fill="FF0000"/>
+            <w:tcMar>
+              <w:top w:w="0" w:type="dxa"/>
+              <w:left w:w="108" w:type="dxa"/>
+              <w:bottom w:w="0" w:type="dxa"/>
+              <w:right w:w="108" w:type="dxa"/>
+            </w:tcMar>
+            <w:vAlign w:val="center"/>
+            <w:hideMark/>
           </w:tcPr>
           <w:p>
             <w:pPr>
-              <w:pStyle w:val="NormalWeb"/>
-              <w:spacing w:before="0" w:beforeAutospacing="0" w:after="0" w:afterAutospacing="0"/>
-              <w:contextualSpacing/>
-              <w:rPr>
-                <w:sz w:val="24"/>
-                <w:szCs w:val="24"/>
+              <w:spacing w:line="252" w:lineRule="auto"/>
+              <w:rPr>
+                <w:rFonts w:eastAsia="Calibri" w:cs="Calibri"/>
+                <w:b/>
+                <w:bCs/>
+                <w:sz w:val="24"/>
+                <w:szCs w:val="24"/>
+                <w:lang w:eastAsia="zh-CN"/>
+                <w14:shadow w14:blurRad="50800" w14:dist="38100" w14:dir="2700000" w14:sx="100000" w14:sy="100000" w14:kx="0" w14:ky="0" w14:algn="tl">
+                  <w14:srgbClr w14:val="000000">
+                    <w14:alpha w14:val="60000"/>
+                  </w14:srgbClr>
+                </w14:shadow>
+                <w14:textFill>
+                  <w14:solidFill>
+                    <w14:srgbClr w14:val="FFFFFF"/>
+                  </w14:solidFill>
+                </w14:textFill>
               </w:rPr>
             </w:pPr>
             <w:r>
               <w:rPr>
+                <w:rFonts w:eastAsia="Calibri" w:cs="Calibri"/>
                 <w:b/>
                 <w:bCs/>
                 <w:sz w:val="24"/>
@@ -1503,20 +1471,20 @@
           </w:tcPr>
           <w:p>
             <w:pPr>
-              <w:pStyle w:val="NormalWeb"/>
-              <w:spacing w:before="0" w:beforeAutospacing="0" w:after="0" w:afterAutospacing="0"/>
-              <w:contextualSpacing/>
-              <w:rPr>
+              <w:spacing w:line="276" w:lineRule="auto"/>
+              <w:rPr>
+                <w:rFonts w:eastAsia="Times New Roman" w:cs="Calibri"/>
                 <w:sz w:val="24"/>
                 <w:szCs w:val="24"/>
               </w:rPr>
             </w:pPr>
             <w:r>
               <w:rPr>
-                <w:sz w:val="24"/>
-                <w:szCs w:val="24"/>
-              </w:rPr>
-              <w:t>1st SD line</w:t>
+                <w:rFonts w:eastAsia="Times New Roman" w:cs="Calibri"/>
+                <w:sz w:val="24"/>
+                <w:szCs w:val="24"/>
+              </w:rPr>
+              <w:t>XXX</w:t>
             </w:r>
           </w:p>
         </w:tc>
@@ -1534,29 +1502,41 @@
               <w:bottom w:val="single" w:sz="8" w:space="0" w:color="auto"/>
               <w:right w:val="single" w:sz="8" w:space="0" w:color="auto"/>
             </w:tcBorders>
-            <w:shd w:val="clear" w:color="auto" w:fill="00B050"/>
-            <w:tcMar>
-              <w:top w:w="0" w:type="dxa"/>
-              <w:left w:w="108" w:type="dxa"/>
-              <w:bottom w:w="0" w:type="dxa"/>
-              <w:right w:w="108" w:type="dxa"/>
-            </w:tcMar>
-            <w:vAlign w:val="center"/>
-            <w:hideMark/>
-            <w:shd w:fill="FF0000"/>
+            <w:shd w:val="clear" w:color="auto" w:fill="FF0000"/>
+            <w:tcMar>
+              <w:top w:w="0" w:type="dxa"/>
+              <w:left w:w="108" w:type="dxa"/>
+              <w:bottom w:w="0" w:type="dxa"/>
+              <w:right w:w="108" w:type="dxa"/>
+            </w:tcMar>
+            <w:vAlign w:val="center"/>
+            <w:hideMark/>
           </w:tcPr>
           <w:p>
             <w:pPr>
-              <w:pStyle w:val="NormalWeb"/>
-              <w:spacing w:before="0" w:beforeAutospacing="0" w:after="0" w:afterAutospacing="0"/>
-              <w:contextualSpacing/>
-              <w:rPr>
-                <w:sz w:val="24"/>
-                <w:szCs w:val="24"/>
+              <w:spacing w:line="252" w:lineRule="auto"/>
+              <w:rPr>
+                <w:rFonts w:eastAsia="Calibri" w:cs="Calibri"/>
+                <w:b/>
+                <w:bCs/>
+                <w:sz w:val="24"/>
+                <w:szCs w:val="24"/>
+                <w:lang w:eastAsia="zh-CN"/>
+                <w14:shadow w14:blurRad="50800" w14:dist="38100" w14:dir="2700000" w14:sx="100000" w14:sy="100000" w14:kx="0" w14:ky="0" w14:algn="tl">
+                  <w14:srgbClr w14:val="000000">
+                    <w14:alpha w14:val="60000"/>
+                  </w14:srgbClr>
+                </w14:shadow>
+                <w14:textFill>
+                  <w14:solidFill>
+                    <w14:srgbClr w14:val="FFFFFF"/>
+                  </w14:solidFill>
+                </w14:textFill>
               </w:rPr>
             </w:pPr>
             <w:r>
               <w:rPr>
+                <w:rFonts w:eastAsia="Calibri" w:cs="Calibri"/>
                 <w:b/>
                 <w:bCs/>
                 <w:sz w:val="24"/>
@@ -1593,64 +1573,14 @@
               <w:right w:w="108" w:type="dxa"/>
             </w:tcMar>
             <w:vAlign w:val="center"/>
-          </w:tcPr>
-          <w:p>
-            <w:pPr>
-              <w:pStyle w:val="NormalWeb"/>
-              <w:spacing w:before="0" w:beforeAutospacing="0" w:after="0" w:afterAutospacing="0"/>
-              <w:contextualSpacing/>
-            </w:pPr>
-          </w:p>
-          <w:p>
-            <w:pPr>
-              <w:pStyle w:val="NormalWeb"/>
-              <w:spacing w:before="0" w:beforeAutospacing="0" w:after="0" w:afterAutospacing="0"/>
-              <w:contextualSpacing/>
-              <w:rPr>
-                <w:sz w:val="24"/>
-                <w:szCs w:val="24"/>
-              </w:rPr>
-            </w:pPr>
-            <w:r>
-              <w:rPr>
-                <w:sz w:val="24"/>
-                <w:szCs w:val="24"/>
-              </w:rPr>
-              <w:t>2019-08-13 19:45:43 – User has been instructed by technician from Resolving Group how to fix this issue. Incident has been resolved</w:t>
-            </w:r>
-          </w:p>
-          <w:p>
-            <w:pPr>
-              <w:pStyle w:val="NormalWeb"/>
-              <w:spacing w:before="0" w:beforeAutospacing="0" w:after="0" w:afterAutospacing="0"/>
-              <w:contextualSpacing/>
-            </w:pPr>
-          </w:p>
-          <w:p>
-            <w:pPr>
-              <w:pStyle w:val="NormalWeb"/>
-              <w:spacing w:before="0" w:beforeAutospacing="0" w:after="0" w:afterAutospacing="0"/>
-              <w:contextualSpacing/>
-              <w:rPr>
-                <w:rStyle w:val="sn-widget-textblock-body"/>
-                <w:sz w:val="24"/>
-                <w:szCs w:val="24"/>
-              </w:rPr>
-            </w:pPr>
-            <w:r>
-              <w:rPr>
-                <w:sz w:val="24"/>
-                <w:szCs w:val="24"/>
-              </w:rPr>
-              <w:t xml:space="preserve">2019-08-13 18:59:13 – Resolving Group is investigating the issue. Number of this delivery proof is </w:t>
-            </w:r>
-            <w:r>
-              <w:rPr>
-                <w:rStyle w:val="sn-widget-textblock-body"/>
-                <w:sz w:val="24"/>
-                <w:szCs w:val="24"/>
-              </w:rPr>
-              <w:t>63244971</w:t>
+            <w:hideMark/>
+          </w:tcPr>
+          <w:p>
+            <w:r>
+              <w:rPr>
+                <w:sz w:val="24"/>
+              </w:rPr>
+              <w:t>2019-08-14 13:31:18 - Transferring to BD North - Infrastructure - Midrange Application Servers.</w:t>
             </w:r>
           </w:p>
         </w:tc>
@@ -1668,25 +1598,41 @@
               <w:bottom w:val="single" w:sz="8" w:space="0" w:color="auto"/>
               <w:right w:val="single" w:sz="8" w:space="0" w:color="auto"/>
             </w:tcBorders>
-            <w:shd w:val="clear" w:color="auto" w:fill="00B050"/>
-            <w:tcMar>
-              <w:top w:w="0" w:type="dxa"/>
-              <w:left w:w="108" w:type="dxa"/>
-              <w:bottom w:w="0" w:type="dxa"/>
-              <w:right w:w="108" w:type="dxa"/>
-            </w:tcMar>
-            <w:vAlign w:val="center"/>
-            <w:hideMark/>
-            <w:shd w:fill="FF0000"/>
+            <w:shd w:val="clear" w:color="auto" w:fill="FF0000"/>
+            <w:tcMar>
+              <w:top w:w="0" w:type="dxa"/>
+              <w:left w:w="108" w:type="dxa"/>
+              <w:bottom w:w="0" w:type="dxa"/>
+              <w:right w:w="108" w:type="dxa"/>
+            </w:tcMar>
+            <w:vAlign w:val="center"/>
+            <w:hideMark/>
           </w:tcPr>
           <w:p>
             <w:pPr>
-              <w:pStyle w:val="NormalWeb"/>
-              <w:spacing w:before="0" w:beforeAutospacing="0" w:after="0" w:afterAutospacing="0"/>
-              <w:contextualSpacing/>
+              <w:spacing w:line="252" w:lineRule="auto"/>
+              <w:rPr>
+                <w:rFonts w:eastAsia="Calibri" w:cs="Calibri"/>
+                <w:b/>
+                <w:bCs/>
+                <w:sz w:val="24"/>
+                <w:szCs w:val="24"/>
+                <w:lang w:eastAsia="zh-CN"/>
+                <w14:shadow w14:blurRad="50800" w14:dist="38100" w14:dir="2700000" w14:sx="100000" w14:sy="100000" w14:kx="0" w14:ky="0" w14:algn="tl">
+                  <w14:srgbClr w14:val="000000">
+                    <w14:alpha w14:val="60000"/>
+                  </w14:srgbClr>
+                </w14:shadow>
+                <w14:textFill>
+                  <w14:solidFill>
+                    <w14:srgbClr w14:val="FFFFFF"/>
+                  </w14:solidFill>
+                </w14:textFill>
+              </w:rPr>
             </w:pPr>
             <w:r>
               <w:rPr>
+                <w:rFonts w:eastAsia="Calibri" w:cs="Calibri"/>
                 <w:b/>
                 <w:bCs/>
                 <w:sz w:val="24"/>
@@ -1726,21 +1672,11 @@
             <w:hideMark/>
           </w:tcPr>
           <w:p>
-            <w:pPr>
-              <w:pStyle w:val="NormalWeb"/>
-              <w:spacing w:before="0" w:beforeAutospacing="0" w:after="0" w:afterAutospacing="0"/>
-              <w:contextualSpacing/>
-              <w:rPr>
-                <w:sz w:val="24"/>
-                <w:szCs w:val="24"/>
-              </w:rPr>
-            </w:pPr>
-            <w:r>
-              <w:rPr>
-                <w:sz w:val="24"/>
-                <w:szCs w:val="24"/>
-              </w:rPr>
-              <w:t>Final</w:t>
+            <w:r>
+              <w:rPr>
+                <w:sz w:val="24"/>
+              </w:rPr>
+              <w:t>Upon Resolution</w:t>
             </w:r>
           </w:p>
         </w:tc>
@@ -2154,6 +2090,13 @@
   <w:style w:type="paragraph" w:default="1" w:styleId="Normal">
     <w:name w:val="Normal"/>
     <w:qFormat/>
+    <w:rsid w:val="00F50C5E"/>
+    <w:pPr>
+      <w:spacing w:after="0" w:line="240" w:lineRule="auto"/>
+    </w:pPr>
+    <w:rPr>
+      <w:rFonts w:ascii="Calibri" w:hAnsi="Calibri" w:cs="Times New Roman"/>
+    </w:rPr>
   </w:style>
   <w:style w:type="character" w:default="1" w:styleId="DefaultParagraphFont">
     <w:name w:val="Default Paragraph Font"/>
@@ -2181,25 +2124,6 @@
     <w:uiPriority w:val="99"/>
     <w:semiHidden/>
     <w:unhideWhenUsed/>
-  </w:style>
-  <w:style w:type="paragraph" w:styleId="NormalWeb">
-    <w:name w:val="Normal (Web)"/>
-    <w:basedOn w:val="Normal"/>
-    <w:uiPriority w:val="99"/>
-    <w:semiHidden/>
-    <w:unhideWhenUsed/>
-    <w:rsid w:val="00FB7912"/>
-    <w:pPr>
-      <w:spacing w:before="100" w:beforeAutospacing="1" w:after="100" w:afterAutospacing="1" w:line="240" w:lineRule="auto"/>
-    </w:pPr>
-    <w:rPr>
-      <w:rFonts w:ascii="Calibri" w:hAnsi="Calibri" w:cs="Calibri"/>
-    </w:rPr>
-  </w:style>
-  <w:style w:type="character" w:customStyle="1" w:styleId="sn-widget-textblock-body">
-    <w:name w:val="sn-widget-textblock-body"/>
-    <w:basedOn w:val="DefaultParagraphFont"/>
-    <w:rsid w:val="00FB7912"/>
   </w:style>
 </w:styles>
 </file>

</xml_diff>